<commit_message>
Farbe hinzugefügt und Kerbzahlen fast abgeschlossen
</commit_message>
<xml_diff>
--- a/Kerbzahlberechnung.docx
+++ b/Kerbzahlberechnung.docx
@@ -22,21 +22,22 @@
       </w:r>
     </w:p>
     <w:p>
-      <w:r>
+      <w:pPr>
+        <w:rPr>
+          <w:b/>
+        </w:rPr>
+      </w:pPr>
+      <w:r>
+        <w:rPr>
+          <w:b/>
+        </w:rPr>
         <w:t>Kerbstelle 1 (links von A), Sicherungsringnut</w:t>
       </w:r>
-    </w:p>
-    <w:p>
-      <w:r>
-        <w:t>??</w:t>
-      </w:r>
-    </w:p>
-    <w:p>
-      <w:r>
-        <w:t>Kerbstelle 2 (Übergang Lager A)</w:t>
-      </w:r>
-      <w:r>
-        <w:t>, Radius r=1</w:t>
+      <w:r>
+        <w:rPr>
+          <w:b/>
+        </w:rPr>
+        <w:t xml:space="preserve"> (DIN 471 - 40 x 1,75), </w:t>
       </w:r>
     </w:p>
     <w:p>
@@ -54,7 +55,2025 @@
             <w:rPr>
               <w:rFonts w:ascii="Cambria Math" w:hAnsi="Cambria Math"/>
             </w:rPr>
+            <m:t>s=</m:t>
+          </m:r>
+          <m:r>
+            <w:rPr>
+              <w:rFonts w:ascii="Cambria Math" w:hAnsi="Cambria Math"/>
+            </w:rPr>
+            <m:t>?</m:t>
+          </m:r>
+        </m:oMath>
+      </m:oMathPara>
+    </w:p>
+    <w:p>
+      <m:oMathPara>
+        <m:oMathParaPr>
+          <m:jc m:val="left"/>
+        </m:oMathParaPr>
+        <m:oMath>
+          <m:r>
+            <w:rPr>
+              <w:rFonts w:ascii="Cambria Math" w:hAnsi="Cambria Math"/>
+            </w:rPr>
+            <m:t>d=37,5mm</m:t>
+          </m:r>
+        </m:oMath>
+      </m:oMathPara>
+    </w:p>
+    <w:p>
+      <m:oMathPara>
+        <m:oMathParaPr>
+          <m:jc m:val="left"/>
+        </m:oMathParaPr>
+        <m:oMath>
+          <m:r>
+            <w:rPr>
+              <w:rFonts w:ascii="Cambria Math" w:hAnsi="Cambria Math"/>
+            </w:rPr>
+            <m:t>D=40mm</m:t>
+          </m:r>
+        </m:oMath>
+      </m:oMathPara>
+    </w:p>
+    <w:p>
+      <m:oMathPara>
+        <m:oMathParaPr>
+          <m:jc m:val="left"/>
+        </m:oMathParaPr>
+        <m:oMath>
+          <m:sSub>
+            <m:sSubPr>
+              <m:ctrlPr>
+                <w:rPr>
+                  <w:rFonts w:ascii="Cambria Math" w:hAnsi="Cambria Math"/>
+                  <w:i/>
+                </w:rPr>
+              </m:ctrlPr>
+            </m:sSubPr>
+            <m:e>
+              <m:r>
+                <w:rPr>
+                  <w:rFonts w:ascii="Cambria Math" w:hAnsi="Cambria Math"/>
+                </w:rPr>
+                <m:t>s</m:t>
+              </m:r>
+            </m:e>
+            <m:sub>
+              <m:r>
+                <w:rPr>
+                  <w:rFonts w:ascii="Cambria Math" w:hAnsi="Cambria Math"/>
+                </w:rPr>
+                <m:t>Sicherungsring</m:t>
+              </m:r>
+            </m:sub>
+          </m:sSub>
+          <m:r>
+            <w:rPr>
+              <w:rFonts w:ascii="Cambria Math" w:hAnsi="Cambria Math"/>
+            </w:rPr>
+            <m:t>=1,75mm</m:t>
+          </m:r>
+        </m:oMath>
+      </m:oMathPara>
+    </w:p>
+    <w:p>
+      <m:oMathPara>
+        <m:oMathParaPr>
+          <m:jc m:val="left"/>
+        </m:oMathParaPr>
+        <m:oMath>
+          <m:r>
+            <w:rPr>
+              <w:rFonts w:ascii="Cambria Math" w:hAnsi="Cambria Math"/>
+            </w:rPr>
+            <m:t>t=</m:t>
+          </m:r>
+          <m:f>
+            <m:fPr>
+              <m:ctrlPr>
+                <w:rPr>
+                  <w:rFonts w:ascii="Cambria Math" w:hAnsi="Cambria Math"/>
+                  <w:i/>
+                </w:rPr>
+              </m:ctrlPr>
+            </m:fPr>
+            <m:num>
+              <m:r>
+                <w:rPr>
+                  <w:rFonts w:ascii="Cambria Math" w:hAnsi="Cambria Math"/>
+                </w:rPr>
+                <m:t>D-d</m:t>
+              </m:r>
+            </m:num>
+            <m:den>
+              <m:r>
+                <w:rPr>
+                  <w:rFonts w:ascii="Cambria Math" w:hAnsi="Cambria Math"/>
+                </w:rPr>
+                <m:t>2</m:t>
+              </m:r>
+            </m:den>
+          </m:f>
+          <m:r>
+            <w:rPr>
+              <w:rFonts w:ascii="Cambria Math" w:hAnsi="Cambria Math"/>
+            </w:rPr>
+            <m:t>=1,25mm</m:t>
+          </m:r>
+        </m:oMath>
+      </m:oMathPara>
+    </w:p>
+    <w:p>
+      <m:oMathPara>
+        <m:oMathParaPr>
+          <m:jc m:val="left"/>
+        </m:oMathParaPr>
+        <m:oMath>
+          <m:r>
+            <w:rPr>
+              <w:rFonts w:ascii="Cambria Math" w:eastAsiaTheme="minorEastAsia" w:hAnsi="Cambria Math"/>
+            </w:rPr>
+            <m:t>ϱ</m:t>
+          </m:r>
+          <m:r>
+            <w:rPr>
+              <w:rFonts w:ascii="Cambria Math" w:eastAsiaTheme="minorEastAsia" w:hAnsi="Cambria Math"/>
+            </w:rPr>
+            <m:t>≈0,1s=0,175mm</m:t>
+          </m:r>
+        </m:oMath>
+      </m:oMathPara>
+    </w:p>
+    <w:p>
+      <w:r>
+        <w:t xml:space="preserve">Formzahl </w:t>
+      </w:r>
+      <m:oMath>
+        <m:sSub>
+          <m:sSubPr>
+            <m:ctrlPr>
+              <w:rPr>
+                <w:rFonts w:ascii="Cambria Math" w:eastAsiaTheme="minorEastAsia" w:hAnsi="Cambria Math"/>
+                <w:i/>
+              </w:rPr>
+            </m:ctrlPr>
+          </m:sSubPr>
+          <m:e>
+            <m:r>
+              <w:rPr>
+                <w:rFonts w:ascii="Cambria Math" w:eastAsiaTheme="minorEastAsia" w:hAnsi="Cambria Math"/>
+              </w:rPr>
+              <m:t>α</m:t>
+            </m:r>
+          </m:e>
+          <m:sub>
+            <m:r>
+              <w:rPr>
+                <w:rFonts w:ascii="Cambria Math" w:eastAsiaTheme="minorEastAsia" w:hAnsi="Cambria Math"/>
+              </w:rPr>
+              <m:t>k,b</m:t>
+            </m:r>
+          </m:sub>
+        </m:sSub>
+        <m:r>
+          <w:rPr>
+            <w:rFonts w:ascii="Cambria Math" w:eastAsiaTheme="minorEastAsia" w:hAnsi="Cambria Math"/>
+          </w:rPr>
+          <m:t xml:space="preserve"> </m:t>
+        </m:r>
+      </m:oMath>
+      <w:r>
+        <w:rPr>
+          <w:rFonts w:eastAsiaTheme="minorEastAsia"/>
+        </w:rPr>
+        <w:t>f</w:t>
+      </w:r>
+      <w:r>
+        <w:rPr>
+          <w:rFonts w:eastAsiaTheme="minorEastAsia"/>
+        </w:rPr>
+        <w:t>ür Biegung nach Decker Tab. 15.3</w:t>
+      </w:r>
+    </w:p>
+    <w:p>
+      <w:pPr>
+        <w:rPr>
+          <w:rFonts w:eastAsiaTheme="minorEastAsia"/>
+        </w:rPr>
+      </w:pPr>
+      <m:oMathPara>
+        <m:oMathParaPr>
+          <m:jc m:val="left"/>
+        </m:oMathParaPr>
+        <m:oMath>
+          <m:sSub>
+            <m:sSubPr>
+              <m:ctrlPr>
+                <w:rPr>
+                  <w:rFonts w:ascii="Cambria Math" w:eastAsiaTheme="minorEastAsia" w:hAnsi="Cambria Math"/>
+                  <w:i/>
+                </w:rPr>
+              </m:ctrlPr>
+            </m:sSubPr>
+            <m:e>
+              <m:r>
+                <w:rPr>
+                  <w:rFonts w:ascii="Cambria Math" w:eastAsiaTheme="minorEastAsia" w:hAnsi="Cambria Math"/>
+                </w:rPr>
+                <m:t>α</m:t>
+              </m:r>
+            </m:e>
+            <m:sub>
+              <m:r>
+                <w:rPr>
+                  <w:rFonts w:ascii="Cambria Math" w:eastAsiaTheme="minorEastAsia" w:hAnsi="Cambria Math"/>
+                </w:rPr>
+                <m:t>k,b</m:t>
+              </m:r>
+            </m:sub>
+          </m:sSub>
+          <m:r>
+            <w:rPr>
+              <w:rFonts w:ascii="Cambria Math" w:eastAsiaTheme="minorEastAsia" w:hAnsi="Cambria Math"/>
+            </w:rPr>
+            <m:t>=</m:t>
+          </m:r>
+          <m:r>
+            <w:rPr>
+              <w:rFonts w:ascii="Cambria Math" w:eastAsiaTheme="minorEastAsia" w:hAnsi="Cambria Math"/>
+            </w:rPr>
+            <m:t>1,14+1,08</m:t>
+          </m:r>
+          <m:rad>
+            <m:radPr>
+              <m:degHide m:val="1"/>
+              <m:ctrlPr>
+                <w:rPr>
+                  <w:rFonts w:ascii="Cambria Math" w:eastAsiaTheme="minorEastAsia" w:hAnsi="Cambria Math"/>
+                  <w:i/>
+                </w:rPr>
+              </m:ctrlPr>
+            </m:radPr>
+            <m:deg/>
+            <m:e>
+              <m:f>
+                <m:fPr>
+                  <m:ctrlPr>
+                    <w:rPr>
+                      <w:rFonts w:ascii="Cambria Math" w:eastAsiaTheme="minorEastAsia" w:hAnsi="Cambria Math"/>
+                      <w:i/>
+                    </w:rPr>
+                  </m:ctrlPr>
+                </m:fPr>
+                <m:num>
+                  <m:r>
+                    <w:rPr>
+                      <w:rFonts w:ascii="Cambria Math" w:eastAsiaTheme="minorEastAsia" w:hAnsi="Cambria Math"/>
+                    </w:rPr>
+                    <m:t>10t</m:t>
+                  </m:r>
+                </m:num>
+                <m:den>
+                  <m:sSub>
+                    <m:sSubPr>
+                      <m:ctrlPr>
+                        <w:rPr>
+                          <w:rFonts w:ascii="Cambria Math" w:eastAsiaTheme="minorEastAsia" w:hAnsi="Cambria Math"/>
+                          <w:i/>
+                        </w:rPr>
+                      </m:ctrlPr>
+                    </m:sSubPr>
+                    <m:e>
+                      <m:r>
+                        <w:rPr>
+                          <w:rFonts w:ascii="Cambria Math" w:eastAsiaTheme="minorEastAsia" w:hAnsi="Cambria Math"/>
+                        </w:rPr>
+                        <m:t>s</m:t>
+                      </m:r>
+                    </m:e>
+                    <m:sub>
+                      <m:r>
+                        <w:rPr>
+                          <w:rFonts w:ascii="Cambria Math" w:eastAsiaTheme="minorEastAsia" w:hAnsi="Cambria Math"/>
+                        </w:rPr>
+                        <m:t>Sicherungsring</m:t>
+                      </m:r>
+                    </m:sub>
+                  </m:sSub>
+                </m:den>
+              </m:f>
+            </m:e>
+          </m:rad>
+          <m:r>
+            <w:rPr>
+              <w:rFonts w:ascii="Cambria Math" w:eastAsiaTheme="minorEastAsia" w:hAnsi="Cambria Math"/>
+            </w:rPr>
+            <m:t>=</m:t>
+          </m:r>
+          <m:r>
+            <w:rPr>
+              <w:rFonts w:ascii="Cambria Math" w:eastAsiaTheme="minorEastAsia" w:hAnsi="Cambria Math"/>
+            </w:rPr>
+            <m:t>1,14+1,08</m:t>
+          </m:r>
+          <m:rad>
+            <m:radPr>
+              <m:degHide m:val="1"/>
+              <m:ctrlPr>
+                <w:rPr>
+                  <w:rFonts w:ascii="Cambria Math" w:eastAsiaTheme="minorEastAsia" w:hAnsi="Cambria Math"/>
+                  <w:i/>
+                </w:rPr>
+              </m:ctrlPr>
+            </m:radPr>
+            <m:deg/>
+            <m:e>
+              <m:f>
+                <m:fPr>
+                  <m:ctrlPr>
+                    <w:rPr>
+                      <w:rFonts w:ascii="Cambria Math" w:eastAsiaTheme="minorEastAsia" w:hAnsi="Cambria Math"/>
+                      <w:i/>
+                    </w:rPr>
+                  </m:ctrlPr>
+                </m:fPr>
+                <m:num>
+                  <m:r>
+                    <w:rPr>
+                      <w:rFonts w:ascii="Cambria Math" w:eastAsiaTheme="minorEastAsia" w:hAnsi="Cambria Math"/>
+                    </w:rPr>
+                    <m:t>10</m:t>
+                  </m:r>
+                  <m:r>
+                    <w:rPr>
+                      <w:rFonts w:ascii="Cambria Math" w:eastAsiaTheme="minorEastAsia" w:hAnsi="Cambria Math"/>
+                    </w:rPr>
+                    <m:t>∙1,25mm</m:t>
+                  </m:r>
+                </m:num>
+                <m:den>
+                  <m:r>
+                    <w:rPr>
+                      <w:rFonts w:ascii="Cambria Math" w:eastAsiaTheme="minorEastAsia" w:hAnsi="Cambria Math"/>
+                    </w:rPr>
+                    <m:t>1,75mm</m:t>
+                  </m:r>
+                </m:den>
+              </m:f>
+            </m:e>
+          </m:rad>
+        </m:oMath>
+      </m:oMathPara>
+    </w:p>
+    <w:p>
+      <w:pPr>
+        <w:rPr>
+          <w:rFonts w:eastAsiaTheme="minorEastAsia"/>
+        </w:rPr>
+      </w:pPr>
+      <m:oMathPara>
+        <m:oMathParaPr>
+          <m:jc m:val="left"/>
+        </m:oMathParaPr>
+        <m:oMath>
+          <m:sSub>
+            <m:sSubPr>
+              <m:ctrlPr>
+                <w:rPr>
+                  <w:rFonts w:ascii="Cambria Math" w:eastAsiaTheme="minorEastAsia" w:hAnsi="Cambria Math"/>
+                  <w:i/>
+                  <w:highlight w:val="yellow"/>
+                </w:rPr>
+              </m:ctrlPr>
+            </m:sSubPr>
+            <m:e>
+              <m:r>
+                <w:rPr>
+                  <w:rFonts w:ascii="Cambria Math" w:eastAsiaTheme="minorEastAsia" w:hAnsi="Cambria Math"/>
+                  <w:highlight w:val="yellow"/>
+                </w:rPr>
+                <m:t>α</m:t>
+              </m:r>
+            </m:e>
+            <m:sub>
+              <m:r>
+                <w:rPr>
+                  <w:rFonts w:ascii="Cambria Math" w:eastAsiaTheme="minorEastAsia" w:hAnsi="Cambria Math"/>
+                  <w:highlight w:val="yellow"/>
+                </w:rPr>
+                <m:t>k,b</m:t>
+              </m:r>
+            </m:sub>
+          </m:sSub>
+          <m:r>
+            <w:rPr>
+              <w:rFonts w:ascii="Cambria Math" w:eastAsiaTheme="minorEastAsia" w:hAnsi="Cambria Math"/>
+              <w:highlight w:val="yellow"/>
+            </w:rPr>
+            <m:t>=</m:t>
+          </m:r>
+        </m:oMath>
+      </m:oMathPara>
+    </w:p>
+    <w:p>
+      <w:r>
+        <w:t xml:space="preserve">Formzahl </w:t>
+      </w:r>
+      <m:oMath>
+        <m:sSub>
+          <m:sSubPr>
+            <m:ctrlPr>
+              <w:rPr>
+                <w:rFonts w:ascii="Cambria Math" w:eastAsiaTheme="minorEastAsia" w:hAnsi="Cambria Math"/>
+                <w:i/>
+              </w:rPr>
+            </m:ctrlPr>
+          </m:sSubPr>
+          <m:e>
+            <m:r>
+              <w:rPr>
+                <w:rFonts w:ascii="Cambria Math" w:eastAsiaTheme="minorEastAsia" w:hAnsi="Cambria Math"/>
+              </w:rPr>
+              <m:t>α</m:t>
+            </m:r>
+          </m:e>
+          <m:sub>
+            <m:r>
+              <w:rPr>
+                <w:rFonts w:ascii="Cambria Math" w:eastAsiaTheme="minorEastAsia" w:hAnsi="Cambria Math"/>
+              </w:rPr>
+              <m:t>k,</m:t>
+            </m:r>
+            <m:r>
+              <w:rPr>
+                <w:rFonts w:ascii="Cambria Math" w:eastAsiaTheme="minorEastAsia" w:hAnsi="Cambria Math"/>
+              </w:rPr>
+              <m:t>t</m:t>
+            </m:r>
+          </m:sub>
+        </m:sSub>
+        <m:r>
+          <w:rPr>
+            <w:rFonts w:ascii="Cambria Math" w:eastAsiaTheme="minorEastAsia" w:hAnsi="Cambria Math"/>
+          </w:rPr>
+          <m:t xml:space="preserve"> </m:t>
+        </m:r>
+      </m:oMath>
+      <w:r>
+        <w:rPr>
+          <w:rFonts w:eastAsiaTheme="minorEastAsia"/>
+        </w:rPr>
+        <w:t>f</w:t>
+      </w:r>
+      <w:r>
+        <w:rPr>
+          <w:rFonts w:eastAsiaTheme="minorEastAsia"/>
+        </w:rPr>
+        <w:t>ür Torsion</w:t>
+      </w:r>
+      <w:r>
+        <w:rPr>
+          <w:rFonts w:eastAsiaTheme="minorEastAsia"/>
+        </w:rPr>
+        <w:t xml:space="preserve"> nach Decker Tab. 15.3</w:t>
+      </w:r>
+    </w:p>
+    <w:p>
+      <w:pPr>
+        <w:rPr>
+          <w:rFonts w:eastAsiaTheme="minorEastAsia"/>
+        </w:rPr>
+      </w:pPr>
+      <m:oMathPara>
+        <m:oMathParaPr>
+          <m:jc m:val="left"/>
+        </m:oMathParaPr>
+        <m:oMath>
+          <m:sSub>
+            <m:sSubPr>
+              <m:ctrlPr>
+                <w:rPr>
+                  <w:rFonts w:ascii="Cambria Math" w:eastAsiaTheme="minorEastAsia" w:hAnsi="Cambria Math"/>
+                  <w:i/>
+                </w:rPr>
+              </m:ctrlPr>
+            </m:sSubPr>
+            <m:e>
+              <m:r>
+                <w:rPr>
+                  <w:rFonts w:ascii="Cambria Math" w:eastAsiaTheme="minorEastAsia" w:hAnsi="Cambria Math"/>
+                </w:rPr>
+                <m:t>α</m:t>
+              </m:r>
+            </m:e>
+            <m:sub>
+              <m:r>
+                <w:rPr>
+                  <w:rFonts w:ascii="Cambria Math" w:eastAsiaTheme="minorEastAsia" w:hAnsi="Cambria Math"/>
+                </w:rPr>
+                <m:t>k,</m:t>
+              </m:r>
+              <m:r>
+                <w:rPr>
+                  <w:rFonts w:ascii="Cambria Math" w:eastAsiaTheme="minorEastAsia" w:hAnsi="Cambria Math"/>
+                </w:rPr>
+                <m:t>t</m:t>
+              </m:r>
+            </m:sub>
+          </m:sSub>
+          <m:r>
+            <w:rPr>
+              <w:rFonts w:ascii="Cambria Math" w:eastAsiaTheme="minorEastAsia" w:hAnsi="Cambria Math"/>
+            </w:rPr>
+            <m:t>=</m:t>
+          </m:r>
+          <m:r>
+            <w:rPr>
+              <w:rFonts w:ascii="Cambria Math" w:eastAsiaTheme="minorEastAsia" w:hAnsi="Cambria Math"/>
+            </w:rPr>
+            <m:t>1,48+0,45</m:t>
+          </m:r>
+          <m:rad>
+            <m:radPr>
+              <m:degHide m:val="1"/>
+              <m:ctrlPr>
+                <w:rPr>
+                  <w:rFonts w:ascii="Cambria Math" w:eastAsiaTheme="minorEastAsia" w:hAnsi="Cambria Math"/>
+                  <w:i/>
+                </w:rPr>
+              </m:ctrlPr>
+            </m:radPr>
+            <m:deg/>
+            <m:e>
+              <m:f>
+                <m:fPr>
+                  <m:ctrlPr>
+                    <w:rPr>
+                      <w:rFonts w:ascii="Cambria Math" w:eastAsiaTheme="minorEastAsia" w:hAnsi="Cambria Math"/>
+                      <w:i/>
+                    </w:rPr>
+                  </m:ctrlPr>
+                </m:fPr>
+                <m:num>
+                  <m:r>
+                    <w:rPr>
+                      <w:rFonts w:ascii="Cambria Math" w:eastAsiaTheme="minorEastAsia" w:hAnsi="Cambria Math"/>
+                    </w:rPr>
+                    <m:t>10t</m:t>
+                  </m:r>
+                </m:num>
+                <m:den>
+                  <m:sSub>
+                    <m:sSubPr>
+                      <m:ctrlPr>
+                        <w:rPr>
+                          <w:rFonts w:ascii="Cambria Math" w:eastAsiaTheme="minorEastAsia" w:hAnsi="Cambria Math"/>
+                          <w:i/>
+                        </w:rPr>
+                      </m:ctrlPr>
+                    </m:sSubPr>
+                    <m:e>
+                      <m:r>
+                        <w:rPr>
+                          <w:rFonts w:ascii="Cambria Math" w:eastAsiaTheme="minorEastAsia" w:hAnsi="Cambria Math"/>
+                        </w:rPr>
+                        <m:t>s</m:t>
+                      </m:r>
+                    </m:e>
+                    <m:sub>
+                      <m:r>
+                        <w:rPr>
+                          <w:rFonts w:ascii="Cambria Math" w:eastAsiaTheme="minorEastAsia" w:hAnsi="Cambria Math"/>
+                        </w:rPr>
+                        <m:t>Sicherungsring</m:t>
+                      </m:r>
+                    </m:sub>
+                  </m:sSub>
+                </m:den>
+              </m:f>
+            </m:e>
+          </m:rad>
+          <m:r>
+            <w:rPr>
+              <w:rFonts w:ascii="Cambria Math" w:eastAsiaTheme="minorEastAsia" w:hAnsi="Cambria Math"/>
+            </w:rPr>
+            <m:t>=</m:t>
+          </m:r>
+          <m:r>
+            <w:rPr>
+              <w:rFonts w:ascii="Cambria Math" w:eastAsiaTheme="minorEastAsia" w:hAnsi="Cambria Math"/>
+            </w:rPr>
+            <m:t>1,48+0,45</m:t>
+          </m:r>
+          <m:rad>
+            <m:radPr>
+              <m:degHide m:val="1"/>
+              <m:ctrlPr>
+                <w:rPr>
+                  <w:rFonts w:ascii="Cambria Math" w:eastAsiaTheme="minorEastAsia" w:hAnsi="Cambria Math"/>
+                  <w:i/>
+                </w:rPr>
+              </m:ctrlPr>
+            </m:radPr>
+            <m:deg/>
+            <m:e>
+              <m:f>
+                <m:fPr>
+                  <m:ctrlPr>
+                    <w:rPr>
+                      <w:rFonts w:ascii="Cambria Math" w:eastAsiaTheme="minorEastAsia" w:hAnsi="Cambria Math"/>
+                      <w:i/>
+                    </w:rPr>
+                  </m:ctrlPr>
+                </m:fPr>
+                <m:num>
+                  <m:r>
+                    <w:rPr>
+                      <w:rFonts w:ascii="Cambria Math" w:eastAsiaTheme="minorEastAsia" w:hAnsi="Cambria Math"/>
+                    </w:rPr>
+                    <m:t>10</m:t>
+                  </m:r>
+                  <m:r>
+                    <w:rPr>
+                      <w:rFonts w:ascii="Cambria Math" w:eastAsiaTheme="minorEastAsia" w:hAnsi="Cambria Math"/>
+                    </w:rPr>
+                    <m:t>∙1,25mm</m:t>
+                  </m:r>
+                </m:num>
+                <m:den>
+                  <m:r>
+                    <w:rPr>
+                      <w:rFonts w:ascii="Cambria Math" w:eastAsiaTheme="minorEastAsia" w:hAnsi="Cambria Math"/>
+                    </w:rPr>
+                    <m:t>1,75mm</m:t>
+                  </m:r>
+                </m:den>
+              </m:f>
+            </m:e>
+          </m:rad>
+        </m:oMath>
+      </m:oMathPara>
+    </w:p>
+    <w:p>
+      <w:pPr>
+        <w:rPr>
+          <w:rFonts w:eastAsiaTheme="minorEastAsia"/>
+        </w:rPr>
+      </w:pPr>
+      <m:oMathPara>
+        <m:oMathParaPr>
+          <m:jc m:val="left"/>
+        </m:oMathParaPr>
+        <m:oMath>
+          <m:sSub>
+            <m:sSubPr>
+              <m:ctrlPr>
+                <w:rPr>
+                  <w:rFonts w:ascii="Cambria Math" w:eastAsiaTheme="minorEastAsia" w:hAnsi="Cambria Math"/>
+                  <w:i/>
+                  <w:highlight w:val="yellow"/>
+                </w:rPr>
+              </m:ctrlPr>
+            </m:sSubPr>
+            <m:e>
+              <m:r>
+                <w:rPr>
+                  <w:rFonts w:ascii="Cambria Math" w:eastAsiaTheme="minorEastAsia" w:hAnsi="Cambria Math"/>
+                  <w:highlight w:val="yellow"/>
+                </w:rPr>
+                <m:t>α</m:t>
+              </m:r>
+            </m:e>
+            <m:sub>
+              <m:r>
+                <w:rPr>
+                  <w:rFonts w:ascii="Cambria Math" w:eastAsiaTheme="minorEastAsia" w:hAnsi="Cambria Math"/>
+                  <w:highlight w:val="yellow"/>
+                </w:rPr>
+                <m:t>k,</m:t>
+              </m:r>
+              <m:r>
+                <w:rPr>
+                  <w:rFonts w:ascii="Cambria Math" w:eastAsiaTheme="minorEastAsia" w:hAnsi="Cambria Math"/>
+                  <w:highlight w:val="yellow"/>
+                </w:rPr>
+                <m:t>t</m:t>
+              </m:r>
+            </m:sub>
+          </m:sSub>
+          <m:r>
+            <w:rPr>
+              <w:rFonts w:ascii="Cambria Math" w:eastAsiaTheme="minorEastAsia" w:hAnsi="Cambria Math"/>
+              <w:highlight w:val="yellow"/>
+            </w:rPr>
+            <m:t>=</m:t>
+          </m:r>
+        </m:oMath>
+      </m:oMathPara>
+    </w:p>
+    <w:p>
+      <w:pPr>
+        <w:rPr>
+          <w:rFonts w:eastAsiaTheme="minorEastAsia"/>
+        </w:rPr>
+      </w:pPr>
+      <w:r>
+        <w:rPr>
+          <w:rFonts w:eastAsiaTheme="minorEastAsia"/>
+        </w:rPr>
+        <w:t>Bezogenes Spannungsgefälle in Strängen mit Biegebeanspruchung (Decker Formel 15.12)</w:t>
+      </w:r>
+    </w:p>
+    <w:p>
+      <w:pPr>
+        <w:rPr>
+          <w:rFonts w:eastAsiaTheme="minorEastAsia"/>
+        </w:rPr>
+      </w:pPr>
+      <m:oMathPara>
+        <m:oMathParaPr>
+          <m:jc m:val="left"/>
+        </m:oMathParaPr>
+        <m:oMath>
+          <m:r>
+            <w:rPr>
+              <w:rFonts w:ascii="Cambria Math" w:eastAsiaTheme="minorEastAsia" w:hAnsi="Cambria Math"/>
+            </w:rPr>
+            <m:t>χ=</m:t>
+          </m:r>
+          <m:f>
+            <m:fPr>
+              <m:ctrlPr>
+                <w:rPr>
+                  <w:rFonts w:ascii="Cambria Math" w:eastAsiaTheme="minorEastAsia" w:hAnsi="Cambria Math"/>
+                  <w:i/>
+                </w:rPr>
+              </m:ctrlPr>
+            </m:fPr>
+            <m:num>
+              <m:r>
+                <w:rPr>
+                  <w:rFonts w:ascii="Cambria Math" w:eastAsiaTheme="minorEastAsia" w:hAnsi="Cambria Math"/>
+                </w:rPr>
+                <m:t>4</m:t>
+              </m:r>
+            </m:num>
+            <m:den>
+              <m:r>
+                <w:rPr>
+                  <w:rFonts w:ascii="Cambria Math" w:eastAsiaTheme="minorEastAsia" w:hAnsi="Cambria Math"/>
+                </w:rPr>
+                <m:t>D+d</m:t>
+              </m:r>
+            </m:den>
+          </m:f>
+          <m:r>
+            <w:rPr>
+              <w:rFonts w:ascii="Cambria Math" w:eastAsiaTheme="minorEastAsia" w:hAnsi="Cambria Math"/>
+            </w:rPr>
+            <m:t>+</m:t>
+          </m:r>
+          <m:f>
+            <m:fPr>
+              <m:ctrlPr>
+                <w:rPr>
+                  <w:rFonts w:ascii="Cambria Math" w:eastAsiaTheme="minorEastAsia" w:hAnsi="Cambria Math"/>
+                  <w:i/>
+                </w:rPr>
+              </m:ctrlPr>
+            </m:fPr>
+            <m:num>
+              <m:r>
+                <w:rPr>
+                  <w:rFonts w:ascii="Cambria Math" w:eastAsiaTheme="minorEastAsia" w:hAnsi="Cambria Math"/>
+                </w:rPr>
+                <m:t>2</m:t>
+              </m:r>
+            </m:num>
+            <m:den>
+              <m:r>
+                <w:rPr>
+                  <w:rFonts w:ascii="Cambria Math" w:eastAsiaTheme="minorEastAsia" w:hAnsi="Cambria Math"/>
+                </w:rPr>
+                <m:t>ϱ</m:t>
+              </m:r>
+            </m:den>
+          </m:f>
+        </m:oMath>
+      </m:oMathPara>
+    </w:p>
+    <w:p>
+      <w:pPr>
+        <w:rPr>
+          <w:rFonts w:eastAsiaTheme="minorEastAsia"/>
+        </w:rPr>
+      </w:pPr>
+      <m:oMathPara>
+        <m:oMathParaPr>
+          <m:jc m:val="left"/>
+        </m:oMathParaPr>
+        <m:oMath>
+          <m:r>
+            <w:rPr>
+              <w:rFonts w:ascii="Cambria Math" w:eastAsiaTheme="minorEastAsia" w:hAnsi="Cambria Math"/>
+            </w:rPr>
+            <m:t>=</m:t>
+          </m:r>
+          <m:f>
+            <m:fPr>
+              <m:ctrlPr>
+                <w:rPr>
+                  <w:rFonts w:ascii="Cambria Math" w:eastAsiaTheme="minorEastAsia" w:hAnsi="Cambria Math"/>
+                  <w:i/>
+                </w:rPr>
+              </m:ctrlPr>
+            </m:fPr>
+            <m:num>
+              <m:r>
+                <w:rPr>
+                  <w:rFonts w:ascii="Cambria Math" w:eastAsiaTheme="minorEastAsia" w:hAnsi="Cambria Math"/>
+                </w:rPr>
+                <m:t>4</m:t>
+              </m:r>
+            </m:num>
+            <m:den>
+              <m:r>
+                <w:rPr>
+                  <w:rFonts w:ascii="Cambria Math" w:eastAsiaTheme="minorEastAsia" w:hAnsi="Cambria Math"/>
+                </w:rPr>
+                <m:t>40+37,5</m:t>
+              </m:r>
+            </m:den>
+          </m:f>
+          <m:r>
+            <w:rPr>
+              <w:rFonts w:ascii="Cambria Math" w:eastAsiaTheme="minorEastAsia" w:hAnsi="Cambria Math"/>
+            </w:rPr>
+            <m:t>+</m:t>
+          </m:r>
+          <m:f>
+            <m:fPr>
+              <m:ctrlPr>
+                <w:rPr>
+                  <w:rFonts w:ascii="Cambria Math" w:eastAsiaTheme="minorEastAsia" w:hAnsi="Cambria Math"/>
+                  <w:i/>
+                </w:rPr>
+              </m:ctrlPr>
+            </m:fPr>
+            <m:num>
+              <m:r>
+                <w:rPr>
+                  <w:rFonts w:ascii="Cambria Math" w:eastAsiaTheme="minorEastAsia" w:hAnsi="Cambria Math"/>
+                </w:rPr>
+                <m:t>2</m:t>
+              </m:r>
+            </m:num>
+            <m:den>
+              <m:r>
+                <w:rPr>
+                  <w:rFonts w:ascii="Cambria Math" w:eastAsiaTheme="minorEastAsia" w:hAnsi="Cambria Math"/>
+                </w:rPr>
+                <m:t>0,175</m:t>
+              </m:r>
+            </m:den>
+          </m:f>
+        </m:oMath>
+      </m:oMathPara>
+    </w:p>
+    <w:p>
+      <w:pPr>
+        <w:rPr>
+          <w:rFonts w:eastAsiaTheme="minorEastAsia"/>
+        </w:rPr>
+      </w:pPr>
+      <m:oMathPara>
+        <m:oMathParaPr>
+          <m:jc m:val="left"/>
+        </m:oMathParaPr>
+        <m:oMath>
+          <m:r>
+            <w:rPr>
+              <w:rFonts w:ascii="Cambria Math" w:eastAsiaTheme="minorEastAsia" w:hAnsi="Cambria Math"/>
+            </w:rPr>
+            <m:t>χ=</m:t>
+          </m:r>
+        </m:oMath>
+      </m:oMathPara>
+    </w:p>
+    <w:p>
+      <w:pPr>
+        <w:rPr>
+          <w:rFonts w:eastAsiaTheme="minorEastAsia"/>
+        </w:rPr>
+      </w:pPr>
+      <w:r>
+        <w:rPr>
+          <w:rFonts w:eastAsiaTheme="minorEastAsia"/>
+        </w:rPr>
+        <w:t xml:space="preserve">Stützziffer </w:t>
+      </w:r>
+      <m:oMath>
+        <m:sSub>
+          <m:sSubPr>
+            <m:ctrlPr>
+              <w:rPr>
+                <w:rFonts w:ascii="Cambria Math" w:eastAsiaTheme="minorEastAsia" w:hAnsi="Cambria Math"/>
+                <w:i/>
+              </w:rPr>
+            </m:ctrlPr>
+          </m:sSubPr>
+          <m:e>
+            <m:r>
+              <w:rPr>
+                <w:rFonts w:ascii="Cambria Math" w:eastAsiaTheme="minorEastAsia" w:hAnsi="Cambria Math"/>
+              </w:rPr>
+              <m:t>η</m:t>
+            </m:r>
+          </m:e>
+          <m:sub>
+            <m:r>
+              <w:rPr>
+                <w:rFonts w:ascii="Cambria Math" w:eastAsiaTheme="minorEastAsia" w:hAnsi="Cambria Math"/>
+              </w:rPr>
+              <m:t>χ</m:t>
+            </m:r>
+          </m:sub>
+        </m:sSub>
+        <m:r>
+          <w:rPr>
+            <w:rFonts w:ascii="Cambria Math" w:eastAsiaTheme="minorEastAsia" w:hAnsi="Cambria Math"/>
+          </w:rPr>
+          <m:t xml:space="preserve"> </m:t>
+        </m:r>
+      </m:oMath>
+      <w:r>
+        <w:rPr>
+          <w:rFonts w:eastAsiaTheme="minorEastAsia"/>
+        </w:rPr>
+        <w:t xml:space="preserve">nach Siebel mit </w:t>
+      </w:r>
+      <m:oMath>
+        <m:r>
+          <m:rPr>
+            <m:sty m:val="p"/>
+          </m:rPr>
+          <w:rPr>
+            <w:rFonts w:ascii="Cambria Math" w:eastAsiaTheme="minorEastAsia" w:hAnsi="Cambria Math"/>
+          </w:rPr>
+          <m:t>R</m:t>
+        </m:r>
+        <m:r>
+          <m:rPr>
+            <m:sty m:val="p"/>
+          </m:rPr>
+          <w:rPr>
+            <w:rFonts w:ascii="Cambria Math" w:eastAsiaTheme="minorEastAsia" w:hAnsi="Cambria Math"/>
+            <w:vertAlign w:val="subscript"/>
+          </w:rPr>
+          <m:t>e</m:t>
+        </m:r>
+        <m:r>
+          <m:rPr>
+            <m:sty m:val="p"/>
+          </m:rPr>
+          <w:rPr>
+            <w:rFonts w:ascii="Cambria Math" w:eastAsiaTheme="minorEastAsia" w:hAnsi="Cambria Math"/>
+          </w:rPr>
+          <m:t>=650</m:t>
+        </m:r>
+        <m:f>
+          <m:fPr>
+            <m:ctrlPr>
+              <w:rPr>
+                <w:rFonts w:ascii="Cambria Math" w:eastAsiaTheme="minorEastAsia" w:hAnsi="Cambria Math"/>
+              </w:rPr>
+            </m:ctrlPr>
+          </m:fPr>
+          <m:num>
+            <m:r>
+              <m:rPr>
+                <m:sty m:val="p"/>
+              </m:rPr>
+              <w:rPr>
+                <w:rFonts w:ascii="Cambria Math" w:eastAsiaTheme="minorEastAsia" w:hAnsi="Cambria Math"/>
+              </w:rPr>
+              <m:t>N</m:t>
+            </m:r>
+          </m:num>
+          <m:den>
+            <m:sSup>
+              <m:sSupPr>
+                <m:ctrlPr>
+                  <w:rPr>
+                    <w:rFonts w:ascii="Cambria Math" w:eastAsiaTheme="minorEastAsia" w:hAnsi="Cambria Math"/>
+                  </w:rPr>
+                </m:ctrlPr>
+              </m:sSupPr>
+              <m:e>
+                <m:r>
+                  <m:rPr>
+                    <m:sty m:val="p"/>
+                  </m:rPr>
+                  <w:rPr>
+                    <w:rFonts w:ascii="Cambria Math" w:eastAsiaTheme="minorEastAsia" w:hAnsi="Cambria Math"/>
+                  </w:rPr>
+                  <m:t>mm</m:t>
+                </m:r>
+              </m:e>
+              <m:sup>
+                <m:r>
+                  <m:rPr>
+                    <m:sty m:val="p"/>
+                  </m:rPr>
+                  <w:rPr>
+                    <w:rFonts w:ascii="Cambria Math" w:eastAsiaTheme="minorEastAsia" w:hAnsi="Cambria Math"/>
+                  </w:rPr>
+                  <m:t>2</m:t>
+                </m:r>
+              </m:sup>
+            </m:sSup>
+          </m:den>
+        </m:f>
+        <m:r>
+          <m:rPr>
+            <m:sty m:val="p"/>
+          </m:rPr>
+          <w:rPr>
+            <w:rFonts w:ascii="Cambria Math" w:eastAsiaTheme="minorEastAsia" w:hAnsi="Cambria Math"/>
+          </w:rPr>
+          <m:t xml:space="preserve"> </m:t>
+        </m:r>
+      </m:oMath>
+      <w:r>
+        <w:rPr>
+          <w:rFonts w:eastAsiaTheme="minorEastAsia"/>
+        </w:rPr>
+        <w:t xml:space="preserve">(Decker Bild 15.12) </w:t>
+      </w:r>
+    </w:p>
+    <w:p>
+      <w:pPr>
+        <w:rPr>
+          <w:rFonts w:eastAsiaTheme="minorEastAsia"/>
+          <w:i/>
+        </w:rPr>
+      </w:pPr>
+      <m:oMathPara>
+        <m:oMath>
+          <m:r>
+            <w:rPr>
+              <w:rFonts w:ascii="Cambria Math" w:eastAsiaTheme="minorEastAsia" w:hAnsi="Cambria Math"/>
+            </w:rPr>
+            <m:t xml:space="preserve">⇒ </m:t>
+          </m:r>
+          <m:sSub>
+            <m:sSubPr>
+              <m:ctrlPr>
+                <w:rPr>
+                  <w:rFonts w:ascii="Cambria Math" w:eastAsiaTheme="minorEastAsia" w:hAnsi="Cambria Math"/>
+                  <w:i/>
+                </w:rPr>
+              </m:ctrlPr>
+            </m:sSubPr>
+            <m:e>
+              <m:r>
+                <w:rPr>
+                  <w:rFonts w:ascii="Cambria Math" w:eastAsiaTheme="minorEastAsia" w:hAnsi="Cambria Math"/>
+                </w:rPr>
+                <m:t>η</m:t>
+              </m:r>
+            </m:e>
+            <m:sub>
+              <m:r>
+                <w:rPr>
+                  <w:rFonts w:ascii="Cambria Math" w:eastAsiaTheme="minorEastAsia" w:hAnsi="Cambria Math"/>
+                </w:rPr>
+                <m:t>χBiegung</m:t>
+              </m:r>
+            </m:sub>
+          </m:sSub>
+          <m:r>
+            <w:rPr>
+              <w:rFonts w:ascii="Cambria Math" w:eastAsiaTheme="minorEastAsia" w:hAnsi="Cambria Math"/>
+            </w:rPr>
+            <m:t>=</m:t>
+          </m:r>
+        </m:oMath>
+      </m:oMathPara>
+    </w:p>
+    <w:p>
+      <w:pPr>
+        <w:rPr>
+          <w:rFonts w:eastAsiaTheme="minorEastAsia"/>
+        </w:rPr>
+      </w:pPr>
+      <w:r>
+        <w:rPr>
+          <w:rFonts w:eastAsiaTheme="minorEastAsia"/>
+        </w:rPr>
+        <w:t>Bezogenes Spannungsgefälle in Strängen mit Torsionsbeanspruchung (Decker Formel 15.13)</w:t>
+      </w:r>
+    </w:p>
+    <w:p>
+      <w:pPr>
+        <w:rPr>
+          <w:rFonts w:eastAsiaTheme="minorEastAsia"/>
+        </w:rPr>
+      </w:pPr>
+      <m:oMathPara>
+        <m:oMathParaPr>
+          <m:jc m:val="left"/>
+        </m:oMathParaPr>
+        <m:oMath>
+          <m:r>
+            <w:rPr>
+              <w:rFonts w:ascii="Cambria Math" w:eastAsiaTheme="minorEastAsia" w:hAnsi="Cambria Math"/>
+            </w:rPr>
+            <m:t>χ=</m:t>
+          </m:r>
+          <m:f>
+            <m:fPr>
+              <m:ctrlPr>
+                <w:rPr>
+                  <w:rFonts w:ascii="Cambria Math" w:eastAsiaTheme="minorEastAsia" w:hAnsi="Cambria Math"/>
+                  <w:i/>
+                </w:rPr>
+              </m:ctrlPr>
+            </m:fPr>
+            <m:num>
+              <m:r>
+                <w:rPr>
+                  <w:rFonts w:ascii="Cambria Math" w:eastAsiaTheme="minorEastAsia" w:hAnsi="Cambria Math"/>
+                </w:rPr>
+                <m:t>4</m:t>
+              </m:r>
+            </m:num>
+            <m:den>
+              <m:r>
+                <w:rPr>
+                  <w:rFonts w:ascii="Cambria Math" w:eastAsiaTheme="minorEastAsia" w:hAnsi="Cambria Math"/>
+                </w:rPr>
+                <m:t>D+d</m:t>
+              </m:r>
+            </m:den>
+          </m:f>
+          <m:r>
+            <w:rPr>
+              <w:rFonts w:ascii="Cambria Math" w:eastAsiaTheme="minorEastAsia" w:hAnsi="Cambria Math"/>
+            </w:rPr>
+            <m:t>+</m:t>
+          </m:r>
+          <m:f>
+            <m:fPr>
+              <m:ctrlPr>
+                <w:rPr>
+                  <w:rFonts w:ascii="Cambria Math" w:eastAsiaTheme="minorEastAsia" w:hAnsi="Cambria Math"/>
+                  <w:i/>
+                </w:rPr>
+              </m:ctrlPr>
+            </m:fPr>
+            <m:num>
+              <m:r>
+                <w:rPr>
+                  <w:rFonts w:ascii="Cambria Math" w:eastAsiaTheme="minorEastAsia" w:hAnsi="Cambria Math"/>
+                </w:rPr>
+                <m:t>1</m:t>
+              </m:r>
+            </m:num>
+            <m:den>
+              <m:r>
+                <w:rPr>
+                  <w:rFonts w:ascii="Cambria Math" w:eastAsiaTheme="minorEastAsia" w:hAnsi="Cambria Math"/>
+                </w:rPr>
+                <m:t>ϱ</m:t>
+              </m:r>
+            </m:den>
+          </m:f>
+        </m:oMath>
+      </m:oMathPara>
+    </w:p>
+    <w:p>
+      <w:pPr>
+        <w:rPr>
+          <w:rFonts w:eastAsiaTheme="minorEastAsia"/>
+        </w:rPr>
+      </w:pPr>
+      <m:oMathPara>
+        <m:oMathParaPr>
+          <m:jc m:val="left"/>
+        </m:oMathParaPr>
+        <m:oMath>
+          <m:r>
+            <w:rPr>
+              <w:rFonts w:ascii="Cambria Math" w:eastAsiaTheme="minorEastAsia" w:hAnsi="Cambria Math"/>
+            </w:rPr>
+            <m:t>=</m:t>
+          </m:r>
+          <m:f>
+            <m:fPr>
+              <m:ctrlPr>
+                <w:rPr>
+                  <w:rFonts w:ascii="Cambria Math" w:eastAsiaTheme="minorEastAsia" w:hAnsi="Cambria Math"/>
+                  <w:i/>
+                </w:rPr>
+              </m:ctrlPr>
+            </m:fPr>
+            <m:num>
+              <m:r>
+                <w:rPr>
+                  <w:rFonts w:ascii="Cambria Math" w:eastAsiaTheme="minorEastAsia" w:hAnsi="Cambria Math"/>
+                </w:rPr>
+                <m:t>4</m:t>
+              </m:r>
+            </m:num>
+            <m:den>
+              <m:r>
+                <w:rPr>
+                  <w:rFonts w:ascii="Cambria Math" w:eastAsiaTheme="minorEastAsia" w:hAnsi="Cambria Math"/>
+                </w:rPr>
+                <m:t>40+37,5</m:t>
+              </m:r>
+            </m:den>
+          </m:f>
+          <m:r>
+            <w:rPr>
+              <w:rFonts w:ascii="Cambria Math" w:eastAsiaTheme="minorEastAsia" w:hAnsi="Cambria Math"/>
+            </w:rPr>
+            <m:t>+</m:t>
+          </m:r>
+          <m:f>
+            <m:fPr>
+              <m:ctrlPr>
+                <w:rPr>
+                  <w:rFonts w:ascii="Cambria Math" w:eastAsiaTheme="minorEastAsia" w:hAnsi="Cambria Math"/>
+                  <w:i/>
+                </w:rPr>
+              </m:ctrlPr>
+            </m:fPr>
+            <m:num>
+              <m:r>
+                <w:rPr>
+                  <w:rFonts w:ascii="Cambria Math" w:eastAsiaTheme="minorEastAsia" w:hAnsi="Cambria Math"/>
+                </w:rPr>
+                <m:t>1</m:t>
+              </m:r>
+            </m:num>
+            <m:den>
+              <m:r>
+                <w:rPr>
+                  <w:rFonts w:ascii="Cambria Math" w:eastAsiaTheme="minorEastAsia" w:hAnsi="Cambria Math"/>
+                </w:rPr>
+                <m:t>0,175</m:t>
+              </m:r>
+            </m:den>
+          </m:f>
+        </m:oMath>
+      </m:oMathPara>
+    </w:p>
+    <w:p>
+      <w:pPr>
+        <w:rPr>
+          <w:rFonts w:eastAsiaTheme="minorEastAsia"/>
+        </w:rPr>
+      </w:pPr>
+      <m:oMathPara>
+        <m:oMathParaPr>
+          <m:jc m:val="left"/>
+        </m:oMathParaPr>
+        <m:oMath>
+          <m:r>
+            <w:rPr>
+              <w:rFonts w:ascii="Cambria Math" w:eastAsiaTheme="minorEastAsia" w:hAnsi="Cambria Math"/>
+            </w:rPr>
+            <m:t>χ=</m:t>
+          </m:r>
+        </m:oMath>
+      </m:oMathPara>
+    </w:p>
+    <w:p>
+      <w:pPr>
+        <w:rPr>
+          <w:rFonts w:eastAsiaTheme="minorEastAsia"/>
+        </w:rPr>
+      </w:pPr>
+      <w:r>
+        <w:rPr>
+          <w:rFonts w:eastAsiaTheme="minorEastAsia"/>
+        </w:rPr>
+        <w:t xml:space="preserve">Stützziffer </w:t>
+      </w:r>
+      <m:oMath>
+        <m:sSub>
+          <m:sSubPr>
+            <m:ctrlPr>
+              <w:rPr>
+                <w:rFonts w:ascii="Cambria Math" w:eastAsiaTheme="minorEastAsia" w:hAnsi="Cambria Math"/>
+                <w:i/>
+              </w:rPr>
+            </m:ctrlPr>
+          </m:sSubPr>
+          <m:e>
+            <m:r>
+              <w:rPr>
+                <w:rFonts w:ascii="Cambria Math" w:eastAsiaTheme="minorEastAsia" w:hAnsi="Cambria Math"/>
+              </w:rPr>
+              <m:t>η</m:t>
+            </m:r>
+          </m:e>
+          <m:sub>
+            <m:r>
+              <w:rPr>
+                <w:rFonts w:ascii="Cambria Math" w:eastAsiaTheme="minorEastAsia" w:hAnsi="Cambria Math"/>
+              </w:rPr>
+              <m:t>χ</m:t>
+            </m:r>
+          </m:sub>
+        </m:sSub>
+        <m:r>
+          <w:rPr>
+            <w:rFonts w:ascii="Cambria Math" w:eastAsiaTheme="minorEastAsia" w:hAnsi="Cambria Math"/>
+          </w:rPr>
+          <m:t xml:space="preserve"> </m:t>
+        </m:r>
+      </m:oMath>
+      <w:r>
+        <w:rPr>
+          <w:rFonts w:eastAsiaTheme="minorEastAsia"/>
+        </w:rPr>
+        <w:t xml:space="preserve">nach Siebel mit </w:t>
+      </w:r>
+      <m:oMath>
+        <m:r>
+          <m:rPr>
+            <m:sty m:val="p"/>
+          </m:rPr>
+          <w:rPr>
+            <w:rFonts w:ascii="Cambria Math" w:eastAsiaTheme="minorEastAsia" w:hAnsi="Cambria Math"/>
+          </w:rPr>
+          <m:t>R</m:t>
+        </m:r>
+        <m:r>
+          <m:rPr>
+            <m:sty m:val="p"/>
+          </m:rPr>
+          <w:rPr>
+            <w:rFonts w:ascii="Cambria Math" w:eastAsiaTheme="minorEastAsia" w:hAnsi="Cambria Math"/>
+            <w:vertAlign w:val="subscript"/>
+          </w:rPr>
+          <m:t>e</m:t>
+        </m:r>
+        <m:r>
+          <m:rPr>
+            <m:sty m:val="p"/>
+          </m:rPr>
+          <w:rPr>
+            <w:rFonts w:ascii="Cambria Math" w:eastAsiaTheme="minorEastAsia" w:hAnsi="Cambria Math"/>
+          </w:rPr>
+          <m:t>=650</m:t>
+        </m:r>
+        <m:f>
+          <m:fPr>
+            <m:ctrlPr>
+              <w:rPr>
+                <w:rFonts w:ascii="Cambria Math" w:eastAsiaTheme="minorEastAsia" w:hAnsi="Cambria Math"/>
+              </w:rPr>
+            </m:ctrlPr>
+          </m:fPr>
+          <m:num>
+            <m:r>
+              <m:rPr>
+                <m:sty m:val="p"/>
+              </m:rPr>
+              <w:rPr>
+                <w:rFonts w:ascii="Cambria Math" w:eastAsiaTheme="minorEastAsia" w:hAnsi="Cambria Math"/>
+              </w:rPr>
+              <m:t>N</m:t>
+            </m:r>
+          </m:num>
+          <m:den>
+            <m:sSup>
+              <m:sSupPr>
+                <m:ctrlPr>
+                  <w:rPr>
+                    <w:rFonts w:ascii="Cambria Math" w:eastAsiaTheme="minorEastAsia" w:hAnsi="Cambria Math"/>
+                  </w:rPr>
+                </m:ctrlPr>
+              </m:sSupPr>
+              <m:e>
+                <m:r>
+                  <m:rPr>
+                    <m:sty m:val="p"/>
+                  </m:rPr>
+                  <w:rPr>
+                    <w:rFonts w:ascii="Cambria Math" w:eastAsiaTheme="minorEastAsia" w:hAnsi="Cambria Math"/>
+                  </w:rPr>
+                  <m:t>mm</m:t>
+                </m:r>
+              </m:e>
+              <m:sup>
+                <m:r>
+                  <m:rPr>
+                    <m:sty m:val="p"/>
+                  </m:rPr>
+                  <w:rPr>
+                    <w:rFonts w:ascii="Cambria Math" w:eastAsiaTheme="minorEastAsia" w:hAnsi="Cambria Math"/>
+                  </w:rPr>
+                  <m:t>2</m:t>
+                </m:r>
+              </m:sup>
+            </m:sSup>
+          </m:den>
+        </m:f>
+      </m:oMath>
+      <w:r>
+        <w:rPr>
+          <w:rFonts w:eastAsiaTheme="minorEastAsia"/>
+        </w:rPr>
+        <w:t xml:space="preserve"> (Decker Bild 15.12) </w:t>
+      </w:r>
+    </w:p>
+    <w:p>
+      <w:pPr>
+        <w:rPr>
+          <w:rFonts w:eastAsiaTheme="minorEastAsia"/>
+          <w:i/>
+        </w:rPr>
+      </w:pPr>
+      <m:oMathPara>
+        <m:oMathParaPr>
+          <m:jc m:val="left"/>
+        </m:oMathParaPr>
+        <m:oMath>
+          <m:r>
+            <w:rPr>
+              <w:rFonts w:ascii="Cambria Math" w:eastAsiaTheme="minorEastAsia" w:hAnsi="Cambria Math"/>
+            </w:rPr>
+            <m:t xml:space="preserve">⇒ </m:t>
+          </m:r>
+          <m:sSub>
+            <m:sSubPr>
+              <m:ctrlPr>
+                <w:rPr>
+                  <w:rFonts w:ascii="Cambria Math" w:eastAsiaTheme="minorEastAsia" w:hAnsi="Cambria Math"/>
+                  <w:i/>
+                </w:rPr>
+              </m:ctrlPr>
+            </m:sSubPr>
+            <m:e>
+              <m:r>
+                <w:rPr>
+                  <w:rFonts w:ascii="Cambria Math" w:eastAsiaTheme="minorEastAsia" w:hAnsi="Cambria Math"/>
+                </w:rPr>
+                <m:t>η</m:t>
+              </m:r>
+            </m:e>
+            <m:sub>
+              <m:r>
+                <w:rPr>
+                  <w:rFonts w:ascii="Cambria Math" w:eastAsiaTheme="minorEastAsia" w:hAnsi="Cambria Math"/>
+                </w:rPr>
+                <m:t>χTorsion</m:t>
+              </m:r>
+            </m:sub>
+          </m:sSub>
+          <m:r>
+            <w:rPr>
+              <w:rFonts w:ascii="Cambria Math" w:eastAsiaTheme="minorEastAsia" w:hAnsi="Cambria Math"/>
+            </w:rPr>
+            <m:t>=</m:t>
+          </m:r>
+        </m:oMath>
+      </m:oMathPara>
+    </w:p>
+    <w:p>
+      <w:pPr>
+        <w:rPr>
+          <w:rFonts w:eastAsiaTheme="minorEastAsia"/>
+        </w:rPr>
+      </w:pPr>
+      <w:r>
+        <w:rPr>
+          <w:rFonts w:eastAsiaTheme="minorEastAsia"/>
+        </w:rPr>
+        <w:lastRenderedPageBreak/>
+        <w:t xml:space="preserve">Kerbwirkungszahl </w:t>
+      </w:r>
+      <w:r>
+        <w:rPr>
+          <w:rFonts w:ascii="Arial" w:eastAsiaTheme="minorEastAsia" w:hAnsi="Arial" w:cs="Arial"/>
+        </w:rPr>
+        <w:t>β</w:t>
+      </w:r>
+      <w:proofErr w:type="spellStart"/>
+      <w:r>
+        <w:rPr>
+          <w:rFonts w:eastAsiaTheme="minorEastAsia"/>
+          <w:vertAlign w:val="subscript"/>
+        </w:rPr>
+        <w:t>k,b</w:t>
+      </w:r>
+      <w:proofErr w:type="spellEnd"/>
+      <w:r>
+        <w:rPr>
+          <w:rFonts w:eastAsiaTheme="minorEastAsia"/>
+        </w:rPr>
+        <w:t xml:space="preserve"> nach Decker Formel 15.14</w:t>
+      </w:r>
+    </w:p>
+    <w:p>
+      <w:pPr>
+        <w:rPr>
+          <w:rFonts w:eastAsiaTheme="minorEastAsia"/>
+        </w:rPr>
+      </w:pPr>
+      <m:oMathPara>
+        <m:oMathParaPr>
+          <m:jc m:val="left"/>
+        </m:oMathParaPr>
+        <m:oMath>
+          <m:sSub>
+            <m:sSubPr>
+              <m:ctrlPr>
+                <w:rPr>
+                  <w:rFonts w:ascii="Cambria Math" w:eastAsiaTheme="minorEastAsia" w:hAnsi="Cambria Math"/>
+                  <w:i/>
+                </w:rPr>
+              </m:ctrlPr>
+            </m:sSubPr>
+            <m:e>
+              <m:r>
+                <w:rPr>
+                  <w:rFonts w:ascii="Cambria Math" w:eastAsiaTheme="minorEastAsia" w:hAnsi="Cambria Math"/>
+                </w:rPr>
+                <m:t>β</m:t>
+              </m:r>
+            </m:e>
+            <m:sub>
+              <m:r>
+                <w:rPr>
+                  <w:rFonts w:ascii="Cambria Math" w:eastAsiaTheme="minorEastAsia" w:hAnsi="Cambria Math"/>
+                </w:rPr>
+                <m:t>k,b</m:t>
+              </m:r>
+            </m:sub>
+          </m:sSub>
+          <m:r>
+            <w:rPr>
+              <w:rFonts w:ascii="Cambria Math" w:eastAsiaTheme="minorEastAsia" w:hAnsi="Cambria Math"/>
+            </w:rPr>
+            <m:t>=</m:t>
+          </m:r>
+          <m:f>
+            <m:fPr>
+              <m:ctrlPr>
+                <w:rPr>
+                  <w:rFonts w:ascii="Cambria Math" w:eastAsiaTheme="minorEastAsia" w:hAnsi="Cambria Math"/>
+                  <w:i/>
+                </w:rPr>
+              </m:ctrlPr>
+            </m:fPr>
+            <m:num>
+              <m:sSub>
+                <m:sSubPr>
+                  <m:ctrlPr>
+                    <w:rPr>
+                      <w:rFonts w:ascii="Cambria Math" w:eastAsiaTheme="minorEastAsia" w:hAnsi="Cambria Math"/>
+                      <w:i/>
+                    </w:rPr>
+                  </m:ctrlPr>
+                </m:sSubPr>
+                <m:e>
+                  <m:r>
+                    <w:rPr>
+                      <w:rFonts w:ascii="Cambria Math" w:eastAsiaTheme="minorEastAsia" w:hAnsi="Cambria Math"/>
+                    </w:rPr>
+                    <m:t>α</m:t>
+                  </m:r>
+                </m:e>
+                <m:sub>
+                  <m:r>
+                    <w:rPr>
+                      <w:rFonts w:ascii="Cambria Math" w:eastAsiaTheme="minorEastAsia" w:hAnsi="Cambria Math"/>
+                    </w:rPr>
+                    <m:t>k,b</m:t>
+                  </m:r>
+                </m:sub>
+              </m:sSub>
+            </m:num>
+            <m:den>
+              <m:sSub>
+                <m:sSubPr>
+                  <m:ctrlPr>
+                    <w:rPr>
+                      <w:rFonts w:ascii="Cambria Math" w:eastAsiaTheme="minorEastAsia" w:hAnsi="Cambria Math"/>
+                      <w:i/>
+                    </w:rPr>
+                  </m:ctrlPr>
+                </m:sSubPr>
+                <m:e>
+                  <m:r>
+                    <w:rPr>
+                      <w:rFonts w:ascii="Cambria Math" w:eastAsiaTheme="minorEastAsia" w:hAnsi="Cambria Math"/>
+                    </w:rPr>
+                    <m:t>η</m:t>
+                  </m:r>
+                </m:e>
+                <m:sub>
+                  <m:r>
+                    <w:rPr>
+                      <w:rFonts w:ascii="Cambria Math" w:eastAsiaTheme="minorEastAsia" w:hAnsi="Cambria Math"/>
+                    </w:rPr>
+                    <m:t>χBiegung</m:t>
+                  </m:r>
+                </m:sub>
+              </m:sSub>
+            </m:den>
+          </m:f>
+          <m:r>
+            <w:rPr>
+              <w:rFonts w:ascii="Cambria Math" w:eastAsiaTheme="minorEastAsia" w:hAnsi="Cambria Math"/>
+            </w:rPr>
+            <m:t>=</m:t>
+          </m:r>
+          <m:f>
+            <m:fPr>
+              <m:ctrlPr>
+                <w:rPr>
+                  <w:rFonts w:ascii="Cambria Math" w:eastAsiaTheme="minorEastAsia" w:hAnsi="Cambria Math"/>
+                  <w:i/>
+                </w:rPr>
+              </m:ctrlPr>
+            </m:fPr>
+            <m:num/>
+            <m:den/>
+          </m:f>
+        </m:oMath>
+      </m:oMathPara>
+    </w:p>
+    <w:p>
+      <w:pPr>
+        <w:rPr>
+          <w:rFonts w:eastAsiaTheme="minorEastAsia"/>
+          <w:i/>
+        </w:rPr>
+      </w:pPr>
+      <m:oMathPara>
+        <m:oMathParaPr>
+          <m:jc m:val="left"/>
+        </m:oMathParaPr>
+        <m:oMath>
+          <m:sSub>
+            <m:sSubPr>
+              <m:ctrlPr>
+                <w:rPr>
+                  <w:rFonts w:ascii="Cambria Math" w:eastAsiaTheme="minorEastAsia" w:hAnsi="Cambria Math"/>
+                  <w:i/>
+                  <w:highlight w:val="yellow"/>
+                </w:rPr>
+              </m:ctrlPr>
+            </m:sSubPr>
+            <m:e>
+              <m:r>
+                <w:rPr>
+                  <w:rFonts w:ascii="Cambria Math" w:eastAsiaTheme="minorEastAsia" w:hAnsi="Cambria Math"/>
+                  <w:highlight w:val="yellow"/>
+                </w:rPr>
+                <m:t>β</m:t>
+              </m:r>
+            </m:e>
+            <m:sub>
+              <m:r>
+                <w:rPr>
+                  <w:rFonts w:ascii="Cambria Math" w:eastAsiaTheme="minorEastAsia" w:hAnsi="Cambria Math"/>
+                  <w:highlight w:val="yellow"/>
+                </w:rPr>
+                <m:t>k,b</m:t>
+              </m:r>
+            </m:sub>
+          </m:sSub>
+          <m:r>
+            <w:rPr>
+              <w:rFonts w:ascii="Cambria Math" w:eastAsiaTheme="minorEastAsia" w:hAnsi="Cambria Math"/>
+              <w:highlight w:val="yellow"/>
+            </w:rPr>
+            <m:t>=</m:t>
+          </m:r>
+        </m:oMath>
+      </m:oMathPara>
+    </w:p>
+    <w:p>
+      <w:pPr>
+        <w:rPr>
+          <w:rFonts w:eastAsiaTheme="minorEastAsia"/>
+        </w:rPr>
+      </w:pPr>
+      <w:r>
+        <w:rPr>
+          <w:rFonts w:eastAsiaTheme="minorEastAsia"/>
+        </w:rPr>
+        <w:t xml:space="preserve">Kerbwirkungszahl </w:t>
+      </w:r>
+      <w:r>
+        <w:rPr>
+          <w:rFonts w:ascii="Arial" w:eastAsiaTheme="minorEastAsia" w:hAnsi="Arial" w:cs="Arial"/>
+        </w:rPr>
+        <w:t>β</w:t>
+      </w:r>
+      <w:proofErr w:type="spellStart"/>
+      <w:r>
+        <w:rPr>
+          <w:rFonts w:eastAsiaTheme="minorEastAsia"/>
+          <w:vertAlign w:val="subscript"/>
+        </w:rPr>
+        <w:t>k</w:t>
+      </w:r>
+      <w:r>
+        <w:rPr>
+          <w:rFonts w:eastAsiaTheme="minorEastAsia"/>
+          <w:vertAlign w:val="subscript"/>
+        </w:rPr>
+        <w:t>,t</w:t>
+      </w:r>
+      <w:proofErr w:type="spellEnd"/>
+      <w:r>
+        <w:rPr>
+          <w:rFonts w:eastAsiaTheme="minorEastAsia"/>
+        </w:rPr>
+        <w:t xml:space="preserve"> nach Decker Formel 15.14</w:t>
+      </w:r>
+    </w:p>
+    <w:p>
+      <w:pPr>
+        <w:rPr>
+          <w:rFonts w:eastAsiaTheme="minorEastAsia"/>
+        </w:rPr>
+      </w:pPr>
+      <m:oMathPara>
+        <m:oMathParaPr>
+          <m:jc m:val="left"/>
+        </m:oMathParaPr>
+        <m:oMath>
+          <m:sSub>
+            <m:sSubPr>
+              <m:ctrlPr>
+                <w:rPr>
+                  <w:rFonts w:ascii="Cambria Math" w:eastAsiaTheme="minorEastAsia" w:hAnsi="Cambria Math"/>
+                  <w:i/>
+                </w:rPr>
+              </m:ctrlPr>
+            </m:sSubPr>
+            <m:e>
+              <m:r>
+                <w:rPr>
+                  <w:rFonts w:ascii="Cambria Math" w:eastAsiaTheme="minorEastAsia" w:hAnsi="Cambria Math"/>
+                </w:rPr>
+                <m:t>β</m:t>
+              </m:r>
+            </m:e>
+            <m:sub>
+              <m:r>
+                <w:rPr>
+                  <w:rFonts w:ascii="Cambria Math" w:eastAsiaTheme="minorEastAsia" w:hAnsi="Cambria Math"/>
+                </w:rPr>
+                <m:t>k,t</m:t>
+              </m:r>
+            </m:sub>
+          </m:sSub>
+          <m:r>
+            <w:rPr>
+              <w:rFonts w:ascii="Cambria Math" w:eastAsiaTheme="minorEastAsia" w:hAnsi="Cambria Math"/>
+            </w:rPr>
+            <m:t>=</m:t>
+          </m:r>
+          <m:f>
+            <m:fPr>
+              <m:ctrlPr>
+                <w:rPr>
+                  <w:rFonts w:ascii="Cambria Math" w:eastAsiaTheme="minorEastAsia" w:hAnsi="Cambria Math"/>
+                  <w:i/>
+                </w:rPr>
+              </m:ctrlPr>
+            </m:fPr>
+            <m:num>
+              <m:sSub>
+                <m:sSubPr>
+                  <m:ctrlPr>
+                    <w:rPr>
+                      <w:rFonts w:ascii="Cambria Math" w:eastAsiaTheme="minorEastAsia" w:hAnsi="Cambria Math"/>
+                      <w:i/>
+                    </w:rPr>
+                  </m:ctrlPr>
+                </m:sSubPr>
+                <m:e>
+                  <m:r>
+                    <w:rPr>
+                      <w:rFonts w:ascii="Cambria Math" w:eastAsiaTheme="minorEastAsia" w:hAnsi="Cambria Math"/>
+                    </w:rPr>
+                    <m:t>α</m:t>
+                  </m:r>
+                </m:e>
+                <m:sub>
+                  <m:r>
+                    <w:rPr>
+                      <w:rFonts w:ascii="Cambria Math" w:eastAsiaTheme="minorEastAsia" w:hAnsi="Cambria Math"/>
+                    </w:rPr>
+                    <m:t>k,t</m:t>
+                  </m:r>
+                </m:sub>
+              </m:sSub>
+            </m:num>
+            <m:den>
+              <m:sSub>
+                <m:sSubPr>
+                  <m:ctrlPr>
+                    <w:rPr>
+                      <w:rFonts w:ascii="Cambria Math" w:eastAsiaTheme="minorEastAsia" w:hAnsi="Cambria Math"/>
+                      <w:i/>
+                    </w:rPr>
+                  </m:ctrlPr>
+                </m:sSubPr>
+                <m:e>
+                  <m:r>
+                    <w:rPr>
+                      <w:rFonts w:ascii="Cambria Math" w:eastAsiaTheme="minorEastAsia" w:hAnsi="Cambria Math"/>
+                    </w:rPr>
+                    <m:t>η</m:t>
+                  </m:r>
+                </m:e>
+                <m:sub>
+                  <m:r>
+                    <w:rPr>
+                      <w:rFonts w:ascii="Cambria Math" w:eastAsiaTheme="minorEastAsia" w:hAnsi="Cambria Math"/>
+                    </w:rPr>
+                    <m:t>χTorsion</m:t>
+                  </m:r>
+                </m:sub>
+              </m:sSub>
+            </m:den>
+          </m:f>
+          <m:r>
+            <w:rPr>
+              <w:rFonts w:ascii="Cambria Math" w:eastAsiaTheme="minorEastAsia" w:hAnsi="Cambria Math"/>
+            </w:rPr>
+            <m:t>=</m:t>
+          </m:r>
+          <m:f>
+            <m:fPr>
+              <m:ctrlPr>
+                <w:rPr>
+                  <w:rFonts w:ascii="Cambria Math" w:eastAsiaTheme="minorEastAsia" w:hAnsi="Cambria Math"/>
+                  <w:i/>
+                </w:rPr>
+              </m:ctrlPr>
+            </m:fPr>
+            <m:num/>
+            <m:den/>
+          </m:f>
+        </m:oMath>
+      </m:oMathPara>
+    </w:p>
+    <w:p>
+      <w:pPr>
+        <w:rPr>
+          <w:rFonts w:eastAsiaTheme="minorEastAsia"/>
+          <w:i/>
+        </w:rPr>
+      </w:pPr>
+      <m:oMathPara>
+        <m:oMathParaPr>
+          <m:jc m:val="left"/>
+        </m:oMathParaPr>
+        <m:oMath>
+          <m:sSub>
+            <m:sSubPr>
+              <m:ctrlPr>
+                <w:rPr>
+                  <w:rFonts w:ascii="Cambria Math" w:eastAsiaTheme="minorEastAsia" w:hAnsi="Cambria Math"/>
+                  <w:i/>
+                  <w:highlight w:val="yellow"/>
+                </w:rPr>
+              </m:ctrlPr>
+            </m:sSubPr>
+            <m:e>
+              <m:r>
+                <w:rPr>
+                  <w:rFonts w:ascii="Cambria Math" w:eastAsiaTheme="minorEastAsia" w:hAnsi="Cambria Math"/>
+                  <w:highlight w:val="yellow"/>
+                </w:rPr>
+                <m:t>β</m:t>
+              </m:r>
+            </m:e>
+            <m:sub>
+              <m:r>
+                <w:rPr>
+                  <w:rFonts w:ascii="Cambria Math" w:eastAsiaTheme="minorEastAsia" w:hAnsi="Cambria Math"/>
+                  <w:highlight w:val="yellow"/>
+                </w:rPr>
+                <m:t>k,t</m:t>
+              </m:r>
+            </m:sub>
+          </m:sSub>
+          <m:r>
+            <w:rPr>
+              <w:rFonts w:ascii="Cambria Math" w:eastAsiaTheme="minorEastAsia" w:hAnsi="Cambria Math"/>
+              <w:highlight w:val="yellow"/>
+            </w:rPr>
+            <m:t>=</m:t>
+          </m:r>
+        </m:oMath>
+      </m:oMathPara>
+    </w:p>
+    <w:p/>
+    <w:p>
+      <w:pPr>
+        <w:rPr>
+          <w:b/>
+        </w:rPr>
+      </w:pPr>
+      <w:r>
+        <w:rPr>
+          <w:b/>
+        </w:rPr>
+        <w:t>Kerbstelle 2 (Übergang Lager A)</w:t>
+      </w:r>
+    </w:p>
+    <w:p>
+      <w:pPr>
+        <w:rPr>
+          <w:rFonts w:eastAsiaTheme="minorEastAsia"/>
+        </w:rPr>
+      </w:pPr>
+      <m:oMathPara>
+        <m:oMathParaPr>
+          <m:jc m:val="left"/>
+        </m:oMathParaPr>
+        <m:oMath>
+          <m:r>
+            <w:rPr>
+              <w:rFonts w:ascii="Cambria Math" w:hAnsi="Cambria Math"/>
+            </w:rPr>
             <m:t>s=7,5mm</m:t>
+          </m:r>
+        </m:oMath>
+      </m:oMathPara>
+    </w:p>
+    <w:p>
+      <w:pPr>
+        <w:rPr>
+          <w:rFonts w:eastAsiaTheme="minorEastAsia"/>
+        </w:rPr>
+      </w:pPr>
+      <m:oMathPara>
+        <m:oMathParaPr>
+          <m:jc m:val="left"/>
+        </m:oMathParaPr>
+        <m:oMath>
+          <m:r>
+            <w:rPr>
+              <w:rFonts w:ascii="Cambria Math" w:eastAsiaTheme="minorEastAsia" w:hAnsi="Cambria Math"/>
+            </w:rPr>
+            <m:t>r=0,8</m:t>
+          </m:r>
+        </m:oMath>
+      </m:oMathPara>
+    </w:p>
+    <w:p>
+      <w:pPr>
+        <w:rPr>
+          <w:rFonts w:eastAsiaTheme="minorEastAsia"/>
+        </w:rPr>
+      </w:pPr>
+      <m:oMathPara>
+        <m:oMathParaPr>
+          <m:jc m:val="left"/>
+        </m:oMathParaPr>
+        <m:oMath>
+          <m:r>
+            <w:rPr>
+              <w:rFonts w:ascii="Cambria Math" w:eastAsiaTheme="minorEastAsia" w:hAnsi="Cambria Math"/>
+            </w:rPr>
+            <m:t>d=40mm</m:t>
+          </m:r>
+        </m:oMath>
+      </m:oMathPara>
+    </w:p>
+    <w:p>
+      <w:pPr>
+        <w:rPr>
+          <w:rFonts w:eastAsiaTheme="minorEastAsia"/>
+        </w:rPr>
+      </w:pPr>
+      <m:oMathPara>
+        <m:oMathParaPr>
+          <m:jc m:val="left"/>
+        </m:oMathParaPr>
+        <m:oMath>
+          <m:r>
+            <w:rPr>
+              <w:rFonts w:ascii="Cambria Math" w:eastAsiaTheme="minorEastAsia" w:hAnsi="Cambria Math"/>
+            </w:rPr>
+            <m:t>D=45mm</m:t>
           </m:r>
         </m:oMath>
       </m:oMathPara>
@@ -571,13 +2590,7 @@
                             <w:rPr>
                               <w:rFonts w:ascii="Cambria Math" w:eastAsiaTheme="minorEastAsia" w:hAnsi="Cambria Math"/>
                             </w:rPr>
-                            <m:t>1</m:t>
-                          </m:r>
-                          <m:r>
-                            <w:rPr>
-                              <w:rFonts w:ascii="Cambria Math" w:eastAsiaTheme="minorEastAsia" w:hAnsi="Cambria Math"/>
-                            </w:rPr>
-                            <m:t>+2</m:t>
+                            <m:t>1+2</m:t>
                           </m:r>
                           <m:f>
                             <m:fPr>
@@ -799,13 +2812,7 @@
               <w:rPr>
                 <w:rFonts w:ascii="Cambria Math" w:eastAsiaTheme="minorEastAsia" w:hAnsi="Cambria Math"/>
               </w:rPr>
-              <m:t>k,</m:t>
-            </m:r>
-            <m:r>
-              <w:rPr>
-                <w:rFonts w:ascii="Cambria Math" w:eastAsiaTheme="minorEastAsia" w:hAnsi="Cambria Math"/>
-              </w:rPr>
-              <m:t>t</m:t>
+              <m:t>k,t</m:t>
             </m:r>
           </m:sub>
         </m:sSub>
@@ -856,13 +2863,7 @@
                 <w:rPr>
                   <w:rFonts w:ascii="Cambria Math" w:eastAsiaTheme="minorEastAsia" w:hAnsi="Cambria Math"/>
                 </w:rPr>
-                <m:t>k,</m:t>
-              </m:r>
-              <m:r>
-                <w:rPr>
-                  <w:rFonts w:ascii="Cambria Math" w:eastAsiaTheme="minorEastAsia" w:hAnsi="Cambria Math"/>
-                </w:rPr>
-                <m:t>t</m:t>
+                <m:t>k,t</m:t>
               </m:r>
             </m:sub>
           </m:sSub>
@@ -938,13 +2939,7 @@
                     <w:rPr>
                       <w:rFonts w:ascii="Cambria Math" w:eastAsiaTheme="minorEastAsia" w:hAnsi="Cambria Math"/>
                     </w:rPr>
-                    <m:t>+</m:t>
-                  </m:r>
-                  <m:r>
-                    <w:rPr>
-                      <w:rFonts w:ascii="Cambria Math" w:eastAsiaTheme="minorEastAsia" w:hAnsi="Cambria Math"/>
-                    </w:rPr>
-                    <m:t>38</m:t>
+                    <m:t>+38</m:t>
                   </m:r>
                   <m:f>
                     <m:fPr>
@@ -1166,13 +3161,7 @@
                 <w:rPr>
                   <w:rFonts w:ascii="Cambria Math" w:eastAsiaTheme="minorEastAsia" w:hAnsi="Cambria Math"/>
                 </w:rPr>
-                <m:t>k,</m:t>
-              </m:r>
-              <m:r>
-                <w:rPr>
-                  <w:rFonts w:ascii="Cambria Math" w:eastAsiaTheme="minorEastAsia" w:hAnsi="Cambria Math"/>
-                </w:rPr>
-                <m:t>t</m:t>
+                <m:t>k,t</m:t>
               </m:r>
             </m:sub>
           </m:sSub>
@@ -1248,13 +3237,7 @@
                     <w:rPr>
                       <w:rFonts w:ascii="Cambria Math" w:eastAsiaTheme="minorEastAsia" w:hAnsi="Cambria Math"/>
                     </w:rPr>
-                    <m:t>+</m:t>
-                  </m:r>
-                  <m:r>
-                    <w:rPr>
-                      <w:rFonts w:ascii="Cambria Math" w:eastAsiaTheme="minorEastAsia" w:hAnsi="Cambria Math"/>
-                    </w:rPr>
-                    <m:t>38</m:t>
+                    <m:t>+38</m:t>
                   </m:r>
                   <m:f>
                     <m:fPr>
@@ -1479,14 +3462,7 @@
                   <w:rFonts w:ascii="Cambria Math" w:eastAsiaTheme="minorEastAsia" w:hAnsi="Cambria Math"/>
                   <w:highlight w:val="yellow"/>
                 </w:rPr>
-                <m:t>k,</m:t>
-              </m:r>
-              <m:r>
-                <w:rPr>
-                  <w:rFonts w:ascii="Cambria Math" w:eastAsiaTheme="minorEastAsia" w:hAnsi="Cambria Math"/>
-                  <w:highlight w:val="yellow"/>
-                </w:rPr>
-                <m:t>t</m:t>
+                <m:t>k,t</m:t>
               </m:r>
             </m:sub>
           </m:sSub>
@@ -1613,6 +3589,7 @@
             <w:rPr>
               <w:rFonts w:ascii="Cambria Math" w:eastAsiaTheme="minorEastAsia" w:hAnsi="Cambria Math"/>
             </w:rPr>
+            <w:lastRenderedPageBreak/>
             <m:t>=</m:t>
           </m:r>
           <m:f>
@@ -1637,19 +3614,7 @@
                 <w:rPr>
                   <w:rFonts w:ascii="Cambria Math" w:eastAsiaTheme="minorEastAsia" w:hAnsi="Cambria Math"/>
                 </w:rPr>
-                <m:t>45</m:t>
-              </m:r>
-              <m:r>
-                <w:rPr>
-                  <w:rFonts w:ascii="Cambria Math" w:eastAsiaTheme="minorEastAsia" w:hAnsi="Cambria Math"/>
-                </w:rPr>
-                <m:t>+</m:t>
-              </m:r>
-              <m:r>
-                <w:rPr>
-                  <w:rFonts w:ascii="Cambria Math" w:eastAsiaTheme="minorEastAsia" w:hAnsi="Cambria Math"/>
-                </w:rPr>
-                <m:t>40</m:t>
+                <m:t>45+40</m:t>
               </m:r>
             </m:den>
           </m:f>
@@ -1687,8 +3652,6 @@
           </m:f>
         </m:oMath>
       </m:oMathPara>
-      <w:bookmarkStart w:id="0" w:name="_GoBack"/>
-      <w:bookmarkEnd w:id="0"/>
     </w:p>
     <w:p>
       <w:pPr>
@@ -1705,13 +3668,7 @@
             <w:rPr>
               <w:rFonts w:ascii="Cambria Math" w:eastAsiaTheme="minorEastAsia" w:hAnsi="Cambria Math"/>
             </w:rPr>
-            <m:t>χ</m:t>
-          </m:r>
-          <m:r>
-            <w:rPr>
-              <w:rFonts w:ascii="Cambria Math" w:eastAsiaTheme="minorEastAsia" w:hAnsi="Cambria Math"/>
-            </w:rPr>
-            <m:t>=</m:t>
+            <m:t>χ=</m:t>
           </m:r>
         </m:oMath>
       </m:oMathPara>
@@ -1904,13 +3861,7 @@
                 <w:rPr>
                   <w:rFonts w:ascii="Cambria Math" w:eastAsiaTheme="minorEastAsia" w:hAnsi="Cambria Math"/>
                 </w:rPr>
-                <m:t>χ</m:t>
-              </m:r>
-              <m:r>
-                <w:rPr>
-                  <w:rFonts w:ascii="Cambria Math" w:eastAsiaTheme="minorEastAsia" w:hAnsi="Cambria Math"/>
-                </w:rPr>
-                <m:t>Biegung</m:t>
+                <m:t>χBiegung</m:t>
               </m:r>
             </m:sub>
           </m:sSub>
@@ -1933,31 +3884,7 @@
         <w:rPr>
           <w:rFonts w:eastAsiaTheme="minorEastAsia"/>
         </w:rPr>
-        <w:t>Bezogenes Spannu</w:t>
-      </w:r>
-      <w:r>
-        <w:rPr>
-          <w:rFonts w:eastAsiaTheme="minorEastAsia"/>
-        </w:rPr>
-        <w:t>ngsgefälle in Strängen mit Torsions</w:t>
-      </w:r>
-      <w:r>
-        <w:rPr>
-          <w:rFonts w:eastAsiaTheme="minorEastAsia"/>
-        </w:rPr>
-        <w:t>beanspruchung</w:t>
-      </w:r>
-      <w:r>
-        <w:rPr>
-          <w:rFonts w:eastAsiaTheme="minorEastAsia"/>
-        </w:rPr>
-        <w:t xml:space="preserve"> (Decker Formel 15.13</w:t>
-      </w:r>
-      <w:r>
-        <w:rPr>
-          <w:rFonts w:eastAsiaTheme="minorEastAsia"/>
-        </w:rPr>
-        <w:t>)</w:t>
+        <w:t>Bezogenes Spannungsgefälle in Strängen mit Torsionsbeanspruchung (Decker Formel 15.13)</w:t>
       </w:r>
     </w:p>
     <w:p>
@@ -2131,14 +4058,7 @@
             <w:rPr>
               <w:rFonts w:ascii="Cambria Math" w:eastAsiaTheme="minorEastAsia" w:hAnsi="Cambria Math"/>
             </w:rPr>
-            <w:lastRenderedPageBreak/>
-            <m:t>χ</m:t>
-          </m:r>
-          <m:r>
-            <w:rPr>
-              <w:rFonts w:ascii="Cambria Math" w:eastAsiaTheme="minorEastAsia" w:hAnsi="Cambria Math"/>
-            </w:rPr>
-            <m:t>=</m:t>
+            <m:t>χ=</m:t>
           </m:r>
         </m:oMath>
       </m:oMathPara>
@@ -2282,13 +4202,7 @@
         <w:rPr>
           <w:rFonts w:eastAsiaTheme="minorEastAsia"/>
         </w:rPr>
-        <w:t xml:space="preserve"> </w:t>
-      </w:r>
-      <w:r>
-        <w:rPr>
-          <w:rFonts w:eastAsiaTheme="minorEastAsia"/>
-        </w:rPr>
-        <w:t xml:space="preserve">(Decker Bild 15.12) </w:t>
+        <w:t xml:space="preserve"> (Decker Bild 15.12) </w:t>
       </w:r>
     </w:p>
     <w:p>
@@ -2331,13 +4245,7 @@
                 <w:rPr>
                   <w:rFonts w:ascii="Cambria Math" w:eastAsiaTheme="minorEastAsia" w:hAnsi="Cambria Math"/>
                 </w:rPr>
-                <m:t>χ</m:t>
-              </m:r>
-              <m:r>
-                <w:rPr>
-                  <w:rFonts w:ascii="Cambria Math" w:eastAsiaTheme="minorEastAsia" w:hAnsi="Cambria Math"/>
-                </w:rPr>
-                <m:t>Torsion</m:t>
+                <m:t>χTorsion</m:t>
               </m:r>
             </m:sub>
           </m:sSub>
@@ -2487,17 +4395,29 @@
                     <w:rPr>
                       <w:rFonts w:ascii="Cambria Math" w:eastAsiaTheme="minorEastAsia" w:hAnsi="Cambria Math"/>
                     </w:rPr>
-                    <m:t>χ</m:t>
-                  </m:r>
-                  <m:r>
-                    <w:rPr>
-                      <w:rFonts w:ascii="Cambria Math" w:eastAsiaTheme="minorEastAsia" w:hAnsi="Cambria Math"/>
-                    </w:rPr>
-                    <m:t>Biegung</m:t>
+                    <m:t>χBiegung</m:t>
                   </m:r>
                 </m:sub>
               </m:sSub>
             </m:den>
+          </m:f>
+          <m:r>
+            <w:rPr>
+              <w:rFonts w:ascii="Cambria Math" w:eastAsiaTheme="minorEastAsia" w:hAnsi="Cambria Math"/>
+            </w:rPr>
+            <m:t>=</m:t>
+          </m:r>
+          <m:f>
+            <m:fPr>
+              <m:ctrlPr>
+                <w:rPr>
+                  <w:rFonts w:ascii="Cambria Math" w:eastAsiaTheme="minorEastAsia" w:hAnsi="Cambria Math"/>
+                  <w:i/>
+                </w:rPr>
+              </m:ctrlPr>
+            </m:fPr>
+            <m:num/>
+            <m:den/>
           </m:f>
         </m:oMath>
       </m:oMathPara>
@@ -2627,13 +4547,7 @@
                 <w:rPr>
                   <w:rFonts w:ascii="Cambria Math" w:eastAsiaTheme="minorEastAsia" w:hAnsi="Cambria Math"/>
                 </w:rPr>
-                <m:t>k,</m:t>
-              </m:r>
-              <m:r>
-                <w:rPr>
-                  <w:rFonts w:ascii="Cambria Math" w:eastAsiaTheme="minorEastAsia" w:hAnsi="Cambria Math"/>
-                </w:rPr>
-                <m:t>t</m:t>
+                <m:t>k,t</m:t>
               </m:r>
             </m:sub>
           </m:sSub>
@@ -2675,13 +4589,7 @@
                     <w:rPr>
                       <w:rFonts w:ascii="Cambria Math" w:eastAsiaTheme="minorEastAsia" w:hAnsi="Cambria Math"/>
                     </w:rPr>
-                    <m:t>k,</m:t>
-                  </m:r>
-                  <m:r>
-                    <w:rPr>
-                      <w:rFonts w:ascii="Cambria Math" w:eastAsiaTheme="minorEastAsia" w:hAnsi="Cambria Math"/>
-                    </w:rPr>
-                    <m:t>t</m:t>
+                    <m:t>k,t</m:t>
                   </m:r>
                 </m:sub>
               </m:sSub>
@@ -2709,17 +4617,29 @@
                     <w:rPr>
                       <w:rFonts w:ascii="Cambria Math" w:eastAsiaTheme="minorEastAsia" w:hAnsi="Cambria Math"/>
                     </w:rPr>
-                    <m:t>χ</m:t>
-                  </m:r>
-                  <m:r>
-                    <w:rPr>
-                      <w:rFonts w:ascii="Cambria Math" w:eastAsiaTheme="minorEastAsia" w:hAnsi="Cambria Math"/>
-                    </w:rPr>
-                    <m:t>Torsion</m:t>
+                    <m:t>χTorsion</m:t>
                   </m:r>
                 </m:sub>
               </m:sSub>
             </m:den>
+          </m:f>
+          <m:r>
+            <w:rPr>
+              <w:rFonts w:ascii="Cambria Math" w:eastAsiaTheme="minorEastAsia" w:hAnsi="Cambria Math"/>
+            </w:rPr>
+            <m:t>=</m:t>
+          </m:r>
+          <m:f>
+            <m:fPr>
+              <m:ctrlPr>
+                <w:rPr>
+                  <w:rFonts w:ascii="Cambria Math" w:eastAsiaTheme="minorEastAsia" w:hAnsi="Cambria Math"/>
+                  <w:i/>
+                </w:rPr>
+              </m:ctrlPr>
+            </m:fPr>
+            <m:num/>
+            <m:den/>
           </m:f>
         </m:oMath>
       </m:oMathPara>
@@ -2761,14 +4681,7 @@
                   <w:rFonts w:ascii="Cambria Math" w:eastAsiaTheme="minorEastAsia" w:hAnsi="Cambria Math"/>
                   <w:highlight w:val="yellow"/>
                 </w:rPr>
-                <m:t>k,</m:t>
-              </m:r>
-              <m:r>
-                <w:rPr>
-                  <w:rFonts w:ascii="Cambria Math" w:eastAsiaTheme="minorEastAsia" w:hAnsi="Cambria Math"/>
-                  <w:highlight w:val="yellow"/>
-                </w:rPr>
-                <m:t>t</m:t>
+                <m:t>k,t</m:t>
               </m:r>
             </m:sub>
           </m:sSub>
@@ -2786,15 +4699,2103 @@
       <w:pPr>
         <w:rPr>
           <w:rFonts w:eastAsiaTheme="minorEastAsia"/>
+          <w:b/>
+        </w:rPr>
+      </w:pPr>
+      <w:r>
+        <w:rPr>
+          <w:rFonts w:eastAsiaTheme="minorEastAsia"/>
+          <w:b/>
+        </w:rPr>
+        <w:t>Kritischer Querschnitt 3 (Absatz als Anlagefläche der Seitenwand )</w:t>
+      </w:r>
+    </w:p>
+    <w:p>
+      <w:pPr>
+        <w:rPr>
+          <w:rFonts w:eastAsiaTheme="minorEastAsia"/>
+        </w:rPr>
+      </w:pPr>
+      <m:oMathPara>
+        <m:oMathParaPr>
+          <m:jc m:val="left"/>
+        </m:oMathParaPr>
+        <m:oMath>
+          <m:r>
+            <w:rPr>
+              <w:rFonts w:ascii="Cambria Math" w:hAnsi="Cambria Math"/>
+            </w:rPr>
+            <m:t>s</m:t>
+          </m:r>
+          <m:r>
+            <w:rPr>
+              <w:rFonts w:ascii="Cambria Math" w:hAnsi="Cambria Math"/>
+            </w:rPr>
+            <m:t>=</m:t>
+          </m:r>
+        </m:oMath>
+      </m:oMathPara>
+    </w:p>
+    <w:p>
+      <w:pPr>
+        <w:rPr>
+          <w:rFonts w:eastAsiaTheme="minorEastAsia"/>
+          <w:b/>
+        </w:rPr>
+      </w:pPr>
+      <w:r>
+        <w:rPr>
+          <w:rFonts w:eastAsiaTheme="minorEastAsia"/>
+          <w:b/>
+        </w:rPr>
+        <w:t>Kritischer Querschnitt 4 (Mitte zwischen den beiden Lagern)</w:t>
+      </w:r>
+    </w:p>
+    <w:p>
+      <w:pPr>
+        <w:rPr>
+          <w:rFonts w:eastAsiaTheme="minorEastAsia"/>
+        </w:rPr>
+      </w:pPr>
+      <m:oMathPara>
+        <m:oMathParaPr>
+          <m:jc m:val="left"/>
+        </m:oMathParaPr>
+        <m:oMath>
+          <m:r>
+            <w:rPr>
+              <w:rFonts w:ascii="Cambria Math" w:hAnsi="Cambria Math"/>
+            </w:rPr>
+            <m:t>s=</m:t>
+          </m:r>
+          <m:r>
+            <w:rPr>
+              <w:rFonts w:ascii="Cambria Math" w:eastAsiaTheme="minorEastAsia" w:hAnsi="Cambria Math"/>
+            </w:rPr>
+            <m:t>145mm</m:t>
+          </m:r>
+        </m:oMath>
+      </m:oMathPara>
+    </w:p>
+    <w:p>
+      <w:pPr>
+        <w:rPr>
+          <w:rFonts w:eastAsiaTheme="minorEastAsia"/>
+        </w:rPr>
+      </w:pPr>
+      <m:oMathPara>
+        <m:oMathParaPr>
+          <m:jc m:val="left"/>
+        </m:oMathParaPr>
+        <m:oMath>
+          <m:r>
+            <w:rPr>
+              <w:rFonts w:ascii="Cambria Math" w:eastAsiaTheme="minorEastAsia" w:hAnsi="Cambria Math"/>
+            </w:rPr>
+            <m:t>d=</m:t>
+          </m:r>
+        </m:oMath>
+      </m:oMathPara>
+    </w:p>
+    <w:p>
+      <w:pPr>
+        <w:rPr>
+          <w:rFonts w:eastAsiaTheme="minorEastAsia"/>
+        </w:rPr>
+      </w:pPr>
+      <w:r>
+        <w:rPr>
+          <w:rFonts w:eastAsiaTheme="minorEastAsia"/>
+        </w:rPr>
+        <w:t>Keine Kerbwirkung, da glatte Welle</w:t>
+      </w:r>
+    </w:p>
+    <w:p>
+      <w:pPr>
+        <w:rPr>
+          <w:rFonts w:eastAsiaTheme="minorEastAsia"/>
+        </w:rPr>
+      </w:pPr>
+      <m:oMathPara>
+        <m:oMathParaPr>
+          <m:jc m:val="left"/>
+        </m:oMathParaPr>
+        <m:oMath>
+          <m:sSub>
+            <m:sSubPr>
+              <m:ctrlPr>
+                <w:rPr>
+                  <w:rFonts w:ascii="Cambria Math" w:eastAsiaTheme="minorEastAsia" w:hAnsi="Cambria Math"/>
+                  <w:i/>
+                </w:rPr>
+              </m:ctrlPr>
+            </m:sSubPr>
+            <m:e>
+              <m:r>
+                <w:rPr>
+                  <w:rFonts w:ascii="Cambria Math" w:eastAsiaTheme="minorEastAsia" w:hAnsi="Cambria Math"/>
+                </w:rPr>
+                <m:t>α</m:t>
+              </m:r>
+            </m:e>
+            <m:sub>
+              <m:r>
+                <w:rPr>
+                  <w:rFonts w:ascii="Cambria Math" w:eastAsiaTheme="minorEastAsia" w:hAnsi="Cambria Math"/>
+                </w:rPr>
+                <m:t>k,b</m:t>
+              </m:r>
+            </m:sub>
+          </m:sSub>
+          <m:r>
+            <w:rPr>
+              <w:rFonts w:ascii="Cambria Math" w:eastAsiaTheme="minorEastAsia" w:hAnsi="Cambria Math"/>
+            </w:rPr>
+            <m:t>=</m:t>
+          </m:r>
+          <m:sSub>
+            <m:sSubPr>
+              <m:ctrlPr>
+                <w:rPr>
+                  <w:rFonts w:ascii="Cambria Math" w:eastAsiaTheme="minorEastAsia" w:hAnsi="Cambria Math"/>
+                  <w:i/>
+                </w:rPr>
+              </m:ctrlPr>
+            </m:sSubPr>
+            <m:e>
+              <m:r>
+                <w:rPr>
+                  <w:rFonts w:ascii="Cambria Math" w:eastAsiaTheme="minorEastAsia" w:hAnsi="Cambria Math"/>
+                </w:rPr>
+                <m:t>α</m:t>
+              </m:r>
+            </m:e>
+            <m:sub>
+              <m:r>
+                <w:rPr>
+                  <w:rFonts w:ascii="Cambria Math" w:eastAsiaTheme="minorEastAsia" w:hAnsi="Cambria Math"/>
+                </w:rPr>
+                <m:t>k,</m:t>
+              </m:r>
+              <m:r>
+                <w:rPr>
+                  <w:rFonts w:ascii="Cambria Math" w:eastAsiaTheme="minorEastAsia" w:hAnsi="Cambria Math"/>
+                </w:rPr>
+                <m:t>t</m:t>
+              </m:r>
+            </m:sub>
+          </m:sSub>
+          <m:r>
+            <w:rPr>
+              <w:rFonts w:ascii="Cambria Math" w:eastAsiaTheme="minorEastAsia" w:hAnsi="Cambria Math"/>
+            </w:rPr>
+            <m:t>=</m:t>
+          </m:r>
+          <m:sSub>
+            <m:sSubPr>
+              <m:ctrlPr>
+                <w:rPr>
+                  <w:rFonts w:ascii="Cambria Math" w:eastAsiaTheme="minorEastAsia" w:hAnsi="Cambria Math"/>
+                  <w:i/>
+                </w:rPr>
+              </m:ctrlPr>
+            </m:sSubPr>
+            <m:e>
+              <m:r>
+                <w:rPr>
+                  <w:rFonts w:ascii="Cambria Math" w:eastAsiaTheme="minorEastAsia" w:hAnsi="Cambria Math"/>
+                </w:rPr>
+                <m:t>β</m:t>
+              </m:r>
+            </m:e>
+            <m:sub>
+              <m:r>
+                <w:rPr>
+                  <w:rFonts w:ascii="Cambria Math" w:eastAsiaTheme="minorEastAsia" w:hAnsi="Cambria Math"/>
+                </w:rPr>
+                <m:t>k,</m:t>
+              </m:r>
+              <m:r>
+                <w:rPr>
+                  <w:rFonts w:ascii="Cambria Math" w:eastAsiaTheme="minorEastAsia" w:hAnsi="Cambria Math"/>
+                </w:rPr>
+                <m:t>b</m:t>
+              </m:r>
+            </m:sub>
+          </m:sSub>
+          <m:r>
+            <w:rPr>
+              <w:rFonts w:ascii="Cambria Math" w:eastAsiaTheme="minorEastAsia" w:hAnsi="Cambria Math"/>
+            </w:rPr>
+            <m:t>=</m:t>
+          </m:r>
+          <m:sSub>
+            <m:sSubPr>
+              <m:ctrlPr>
+                <w:rPr>
+                  <w:rFonts w:ascii="Cambria Math" w:eastAsiaTheme="minorEastAsia" w:hAnsi="Cambria Math"/>
+                  <w:i/>
+                </w:rPr>
+              </m:ctrlPr>
+            </m:sSubPr>
+            <m:e>
+              <m:r>
+                <w:rPr>
+                  <w:rFonts w:ascii="Cambria Math" w:eastAsiaTheme="minorEastAsia" w:hAnsi="Cambria Math"/>
+                </w:rPr>
+                <m:t>β</m:t>
+              </m:r>
+            </m:e>
+            <m:sub>
+              <m:r>
+                <w:rPr>
+                  <w:rFonts w:ascii="Cambria Math" w:eastAsiaTheme="minorEastAsia" w:hAnsi="Cambria Math"/>
+                </w:rPr>
+                <m:t>k,t</m:t>
+              </m:r>
+            </m:sub>
+          </m:sSub>
+          <m:r>
+            <w:rPr>
+              <w:rFonts w:ascii="Cambria Math" w:eastAsiaTheme="minorEastAsia" w:hAnsi="Cambria Math"/>
+            </w:rPr>
+            <m:t>=1</m:t>
+          </m:r>
+        </m:oMath>
+      </m:oMathPara>
+    </w:p>
+    <w:p>
+      <w:pPr>
+        <w:rPr>
+          <w:rFonts w:eastAsiaTheme="minorEastAsia"/>
+          <w:b/>
+        </w:rPr>
+      </w:pPr>
+      <w:r>
+        <w:rPr>
+          <w:rFonts w:eastAsiaTheme="minorEastAsia"/>
+          <w:b/>
+        </w:rPr>
+        <w:t>Kritischer Querschnitt 5 (Absatz als Anlagefläche der Seitenwand)</w:t>
+      </w:r>
+    </w:p>
+    <w:p>
+      <w:pPr>
+        <w:rPr>
+          <w:rFonts w:eastAsiaTheme="minorEastAsia"/>
+        </w:rPr>
+      </w:pPr>
+      <m:oMathPara>
+        <m:oMathParaPr>
+          <m:jc m:val="left"/>
+        </m:oMathParaPr>
+        <m:oMath>
+          <m:r>
+            <w:rPr>
+              <w:rFonts w:ascii="Cambria Math" w:hAnsi="Cambria Math"/>
+            </w:rPr>
+            <m:t>s=</m:t>
+          </m:r>
+        </m:oMath>
+      </m:oMathPara>
+    </w:p>
+    <w:p>
+      <w:pPr>
+        <w:rPr>
+          <w:rFonts w:eastAsiaTheme="minorEastAsia"/>
+        </w:rPr>
+      </w:pPr>
+      <w:r>
+        <w:rPr>
+          <w:rFonts w:eastAsiaTheme="minorEastAsia"/>
+        </w:rPr>
+        <w:t>Kerbzahlen entsprechen denen des Kritischen Querschnitt 3, da dieselbe Geometrie vorliegt</w:t>
+      </w:r>
+    </w:p>
+    <w:p>
+      <w:pPr>
+        <w:rPr>
+          <w:rFonts w:eastAsiaTheme="minorEastAsia"/>
+        </w:rPr>
+      </w:pPr>
+      <m:oMathPara>
+        <m:oMathParaPr>
+          <m:jc m:val="left"/>
+        </m:oMathParaPr>
+        <m:oMath>
+          <m:sSub>
+            <m:sSubPr>
+              <m:ctrlPr>
+                <w:rPr>
+                  <w:rFonts w:ascii="Cambria Math" w:eastAsiaTheme="minorEastAsia" w:hAnsi="Cambria Math"/>
+                  <w:i/>
+                </w:rPr>
+              </m:ctrlPr>
+            </m:sSubPr>
+            <m:e>
+              <m:r>
+                <w:rPr>
+                  <w:rFonts w:ascii="Cambria Math" w:eastAsiaTheme="minorEastAsia" w:hAnsi="Cambria Math"/>
+                </w:rPr>
+                <m:t>α</m:t>
+              </m:r>
+            </m:e>
+            <m:sub>
+              <m:r>
+                <w:rPr>
+                  <w:rFonts w:ascii="Cambria Math" w:eastAsiaTheme="minorEastAsia" w:hAnsi="Cambria Math"/>
+                </w:rPr>
+                <m:t>k,b</m:t>
+              </m:r>
+            </m:sub>
+          </m:sSub>
+          <m:r>
+            <w:rPr>
+              <w:rFonts w:ascii="Cambria Math" w:eastAsiaTheme="minorEastAsia" w:hAnsi="Cambria Math"/>
+            </w:rPr>
+            <m:t>=</m:t>
+          </m:r>
+        </m:oMath>
+      </m:oMathPara>
+    </w:p>
+    <w:p>
+      <w:pPr>
+        <w:rPr>
+          <w:rFonts w:eastAsiaTheme="minorEastAsia"/>
+        </w:rPr>
+      </w:pPr>
+      <m:oMathPara>
+        <m:oMathParaPr>
+          <m:jc m:val="left"/>
+        </m:oMathParaPr>
+        <m:oMath>
+          <m:sSub>
+            <m:sSubPr>
+              <m:ctrlPr>
+                <w:rPr>
+                  <w:rFonts w:ascii="Cambria Math" w:eastAsiaTheme="minorEastAsia" w:hAnsi="Cambria Math"/>
+                  <w:i/>
+                </w:rPr>
+              </m:ctrlPr>
+            </m:sSubPr>
+            <m:e>
+              <m:r>
+                <w:rPr>
+                  <w:rFonts w:ascii="Cambria Math" w:eastAsiaTheme="minorEastAsia" w:hAnsi="Cambria Math"/>
+                </w:rPr>
+                <m:t>α</m:t>
+              </m:r>
+            </m:e>
+            <m:sub>
+              <m:r>
+                <w:rPr>
+                  <w:rFonts w:ascii="Cambria Math" w:eastAsiaTheme="minorEastAsia" w:hAnsi="Cambria Math"/>
+                </w:rPr>
+                <m:t>k,</m:t>
+              </m:r>
+              <m:r>
+                <w:rPr>
+                  <w:rFonts w:ascii="Cambria Math" w:eastAsiaTheme="minorEastAsia" w:hAnsi="Cambria Math"/>
+                </w:rPr>
+                <m:t>t</m:t>
+              </m:r>
+            </m:sub>
+          </m:sSub>
+          <m:r>
+            <w:rPr>
+              <w:rFonts w:ascii="Cambria Math" w:eastAsiaTheme="minorEastAsia" w:hAnsi="Cambria Math"/>
+            </w:rPr>
+            <m:t>=</m:t>
+          </m:r>
+        </m:oMath>
+      </m:oMathPara>
+    </w:p>
+    <w:p>
+      <w:pPr>
+        <w:rPr>
+          <w:rFonts w:eastAsiaTheme="minorEastAsia"/>
+        </w:rPr>
+      </w:pPr>
+      <m:oMathPara>
+        <m:oMathParaPr>
+          <m:jc m:val="left"/>
+        </m:oMathParaPr>
+        <m:oMath>
+          <m:sSub>
+            <m:sSubPr>
+              <m:ctrlPr>
+                <w:rPr>
+                  <w:rFonts w:ascii="Cambria Math" w:eastAsiaTheme="minorEastAsia" w:hAnsi="Cambria Math"/>
+                  <w:i/>
+                </w:rPr>
+              </m:ctrlPr>
+            </m:sSubPr>
+            <m:e>
+              <m:r>
+                <w:rPr>
+                  <w:rFonts w:ascii="Cambria Math" w:eastAsiaTheme="minorEastAsia" w:hAnsi="Cambria Math"/>
+                </w:rPr>
+                <m:t>β</m:t>
+              </m:r>
+            </m:e>
+            <m:sub>
+              <m:r>
+                <w:rPr>
+                  <w:rFonts w:ascii="Cambria Math" w:eastAsiaTheme="minorEastAsia" w:hAnsi="Cambria Math"/>
+                </w:rPr>
+                <m:t>k,b</m:t>
+              </m:r>
+            </m:sub>
+          </m:sSub>
+          <m:r>
+            <w:rPr>
+              <w:rFonts w:ascii="Cambria Math" w:eastAsiaTheme="minorEastAsia" w:hAnsi="Cambria Math"/>
+            </w:rPr>
+            <m:t>=</m:t>
+          </m:r>
+        </m:oMath>
+      </m:oMathPara>
+    </w:p>
+    <w:p>
+      <w:pPr>
+        <w:rPr>
+          <w:rFonts w:eastAsiaTheme="minorEastAsia"/>
+        </w:rPr>
+      </w:pPr>
+      <m:oMathPara>
+        <m:oMathParaPr>
+          <m:jc m:val="left"/>
+        </m:oMathParaPr>
+        <m:oMath>
+          <m:sSub>
+            <m:sSubPr>
+              <m:ctrlPr>
+                <w:rPr>
+                  <w:rFonts w:ascii="Cambria Math" w:eastAsiaTheme="minorEastAsia" w:hAnsi="Cambria Math"/>
+                  <w:i/>
+                </w:rPr>
+              </m:ctrlPr>
+            </m:sSubPr>
+            <m:e>
+              <m:r>
+                <w:rPr>
+                  <w:rFonts w:ascii="Cambria Math" w:eastAsiaTheme="minorEastAsia" w:hAnsi="Cambria Math"/>
+                </w:rPr>
+                <m:t>β</m:t>
+              </m:r>
+            </m:e>
+            <m:sub>
+              <m:r>
+                <w:rPr>
+                  <w:rFonts w:ascii="Cambria Math" w:eastAsiaTheme="minorEastAsia" w:hAnsi="Cambria Math"/>
+                </w:rPr>
+                <m:t>k,</m:t>
+              </m:r>
+              <m:r>
+                <w:rPr>
+                  <w:rFonts w:ascii="Cambria Math" w:eastAsiaTheme="minorEastAsia" w:hAnsi="Cambria Math"/>
+                </w:rPr>
+                <m:t>t</m:t>
+              </m:r>
+            </m:sub>
+          </m:sSub>
+          <m:r>
+            <w:rPr>
+              <w:rFonts w:ascii="Cambria Math" w:eastAsiaTheme="minorEastAsia" w:hAnsi="Cambria Math"/>
+            </w:rPr>
+            <m:t>=</m:t>
+          </m:r>
+        </m:oMath>
+      </m:oMathPara>
+    </w:p>
+    <w:p>
+      <w:pPr>
+        <w:rPr>
+          <w:rFonts w:eastAsiaTheme="minorEastAsia"/>
+          <w:b/>
+        </w:rPr>
+      </w:pPr>
+      <w:r>
+        <w:rPr>
+          <w:rFonts w:eastAsiaTheme="minorEastAsia"/>
+          <w:b/>
+        </w:rPr>
+        <w:t>Kritischer Querschnitt 6</w:t>
+      </w:r>
+      <w:r>
+        <w:rPr>
+          <w:rFonts w:eastAsiaTheme="minorEastAsia"/>
+          <w:b/>
+        </w:rPr>
+        <w:t xml:space="preserve"> (Übergang Lager B)</w:t>
+      </w:r>
+    </w:p>
+    <w:p>
+      <w:pPr>
+        <w:rPr>
+          <w:rFonts w:eastAsiaTheme="minorEastAsia"/>
+        </w:rPr>
+      </w:pPr>
+      <m:oMathPara>
+        <m:oMathParaPr>
+          <m:jc m:val="left"/>
+        </m:oMathParaPr>
+        <m:oMath>
+          <m:r>
+            <w:rPr>
+              <w:rFonts w:ascii="Cambria Math" w:hAnsi="Cambria Math"/>
+            </w:rPr>
+            <m:t>s=</m:t>
+          </m:r>
+        </m:oMath>
+      </m:oMathPara>
+    </w:p>
+    <w:p>
+      <w:pPr>
+        <w:rPr>
+          <w:rFonts w:eastAsiaTheme="minorEastAsia"/>
+        </w:rPr>
+      </w:pPr>
+      <w:r>
+        <w:rPr>
+          <w:rFonts w:eastAsiaTheme="minorEastAsia"/>
+        </w:rPr>
+        <w:t>Kerbzahlen entsprechen dene</w:t>
+      </w:r>
+      <w:r>
+        <w:rPr>
+          <w:rFonts w:eastAsiaTheme="minorEastAsia"/>
+        </w:rPr>
+        <w:t>n des Kritischen Querschnitt 2</w:t>
+      </w:r>
+      <w:r>
+        <w:rPr>
+          <w:rFonts w:eastAsiaTheme="minorEastAsia"/>
+        </w:rPr>
+        <w:t>, da dieselbe Geometrie vorliegt</w:t>
+      </w:r>
+    </w:p>
+    <w:p>
+      <w:pPr>
+        <w:rPr>
+          <w:rFonts w:eastAsiaTheme="minorEastAsia"/>
+        </w:rPr>
+      </w:pPr>
+      <m:oMathPara>
+        <m:oMathParaPr>
+          <m:jc m:val="left"/>
+        </m:oMathParaPr>
+        <m:oMath>
+          <m:sSub>
+            <m:sSubPr>
+              <m:ctrlPr>
+                <w:rPr>
+                  <w:rFonts w:ascii="Cambria Math" w:eastAsiaTheme="minorEastAsia" w:hAnsi="Cambria Math"/>
+                  <w:i/>
+                </w:rPr>
+              </m:ctrlPr>
+            </m:sSubPr>
+            <m:e>
+              <m:r>
+                <w:rPr>
+                  <w:rFonts w:ascii="Cambria Math" w:eastAsiaTheme="minorEastAsia" w:hAnsi="Cambria Math"/>
+                </w:rPr>
+                <m:t>α</m:t>
+              </m:r>
+            </m:e>
+            <m:sub>
+              <m:r>
+                <w:rPr>
+                  <w:rFonts w:ascii="Cambria Math" w:eastAsiaTheme="minorEastAsia" w:hAnsi="Cambria Math"/>
+                </w:rPr>
+                <m:t>k,b</m:t>
+              </m:r>
+            </m:sub>
+          </m:sSub>
+          <m:r>
+            <w:rPr>
+              <w:rFonts w:ascii="Cambria Math" w:eastAsiaTheme="minorEastAsia" w:hAnsi="Cambria Math"/>
+            </w:rPr>
+            <m:t>=</m:t>
+          </m:r>
+        </m:oMath>
+      </m:oMathPara>
+    </w:p>
+    <w:p>
+      <w:pPr>
+        <w:rPr>
+          <w:rFonts w:eastAsiaTheme="minorEastAsia"/>
+        </w:rPr>
+      </w:pPr>
+      <m:oMathPara>
+        <m:oMathParaPr>
+          <m:jc m:val="left"/>
+        </m:oMathParaPr>
+        <m:oMath>
+          <m:sSub>
+            <m:sSubPr>
+              <m:ctrlPr>
+                <w:rPr>
+                  <w:rFonts w:ascii="Cambria Math" w:eastAsiaTheme="minorEastAsia" w:hAnsi="Cambria Math"/>
+                  <w:i/>
+                </w:rPr>
+              </m:ctrlPr>
+            </m:sSubPr>
+            <m:e>
+              <m:r>
+                <w:rPr>
+                  <w:rFonts w:ascii="Cambria Math" w:eastAsiaTheme="minorEastAsia" w:hAnsi="Cambria Math"/>
+                </w:rPr>
+                <m:t>α</m:t>
+              </m:r>
+            </m:e>
+            <m:sub>
+              <m:r>
+                <w:rPr>
+                  <w:rFonts w:ascii="Cambria Math" w:eastAsiaTheme="minorEastAsia" w:hAnsi="Cambria Math"/>
+                </w:rPr>
+                <m:t>k,t</m:t>
+              </m:r>
+            </m:sub>
+          </m:sSub>
+          <m:r>
+            <w:rPr>
+              <w:rFonts w:ascii="Cambria Math" w:eastAsiaTheme="minorEastAsia" w:hAnsi="Cambria Math"/>
+            </w:rPr>
+            <m:t>=</m:t>
+          </m:r>
+        </m:oMath>
+      </m:oMathPara>
+    </w:p>
+    <w:p>
+      <w:pPr>
+        <w:rPr>
+          <w:rFonts w:eastAsiaTheme="minorEastAsia"/>
+        </w:rPr>
+      </w:pPr>
+      <m:oMathPara>
+        <m:oMathParaPr>
+          <m:jc m:val="left"/>
+        </m:oMathParaPr>
+        <m:oMath>
+          <m:sSub>
+            <m:sSubPr>
+              <m:ctrlPr>
+                <w:rPr>
+                  <w:rFonts w:ascii="Cambria Math" w:eastAsiaTheme="minorEastAsia" w:hAnsi="Cambria Math"/>
+                  <w:i/>
+                </w:rPr>
+              </m:ctrlPr>
+            </m:sSubPr>
+            <m:e>
+              <m:r>
+                <w:rPr>
+                  <w:rFonts w:ascii="Cambria Math" w:eastAsiaTheme="minorEastAsia" w:hAnsi="Cambria Math"/>
+                </w:rPr>
+                <m:t>β</m:t>
+              </m:r>
+            </m:e>
+            <m:sub>
+              <m:r>
+                <w:rPr>
+                  <w:rFonts w:ascii="Cambria Math" w:eastAsiaTheme="minorEastAsia" w:hAnsi="Cambria Math"/>
+                </w:rPr>
+                <m:t>k,b</m:t>
+              </m:r>
+            </m:sub>
+          </m:sSub>
+          <m:r>
+            <w:rPr>
+              <w:rFonts w:ascii="Cambria Math" w:eastAsiaTheme="minorEastAsia" w:hAnsi="Cambria Math"/>
+            </w:rPr>
+            <m:t>=</m:t>
+          </m:r>
+        </m:oMath>
+      </m:oMathPara>
+    </w:p>
+    <w:p>
+      <w:pPr>
+        <w:rPr>
+          <w:rFonts w:eastAsiaTheme="minorEastAsia"/>
+        </w:rPr>
+      </w:pPr>
+      <m:oMathPara>
+        <m:oMathParaPr>
+          <m:jc m:val="left"/>
+        </m:oMathParaPr>
+        <m:oMath>
+          <m:sSub>
+            <m:sSubPr>
+              <m:ctrlPr>
+                <w:rPr>
+                  <w:rFonts w:ascii="Cambria Math" w:eastAsiaTheme="minorEastAsia" w:hAnsi="Cambria Math"/>
+                  <w:i/>
+                </w:rPr>
+              </m:ctrlPr>
+            </m:sSubPr>
+            <m:e>
+              <m:r>
+                <w:rPr>
+                  <w:rFonts w:ascii="Cambria Math" w:eastAsiaTheme="minorEastAsia" w:hAnsi="Cambria Math"/>
+                </w:rPr>
+                <m:t>β</m:t>
+              </m:r>
+            </m:e>
+            <m:sub>
+              <m:r>
+                <w:rPr>
+                  <w:rFonts w:ascii="Cambria Math" w:eastAsiaTheme="minorEastAsia" w:hAnsi="Cambria Math"/>
+                </w:rPr>
+                <m:t>k,t</m:t>
+              </m:r>
+            </m:sub>
+          </m:sSub>
+          <m:r>
+            <w:rPr>
+              <w:rFonts w:ascii="Cambria Math" w:eastAsiaTheme="minorEastAsia" w:hAnsi="Cambria Math"/>
+            </w:rPr>
+            <m:t>=</m:t>
+          </m:r>
+        </m:oMath>
+      </m:oMathPara>
+    </w:p>
+    <w:p>
+      <w:pPr>
+        <w:rPr>
+          <w:rFonts w:eastAsiaTheme="minorEastAsia"/>
+          <w:b/>
+        </w:rPr>
+      </w:pPr>
+      <w:r>
+        <w:rPr>
+          <w:rFonts w:eastAsiaTheme="minorEastAsia"/>
+          <w:b/>
+        </w:rPr>
+        <w:t>Kritischer Querschnitt 7 (Übergang Keilwelle)</w:t>
+      </w:r>
+    </w:p>
+    <w:p>
+      <w:pPr>
+        <w:rPr>
+          <w:rFonts w:eastAsiaTheme="minorEastAsia"/>
+        </w:rPr>
+      </w:pPr>
+      <w:r>
+        <w:rPr>
+          <w:rFonts w:eastAsiaTheme="minorEastAsia"/>
+        </w:rPr>
+        <w:t>Nach Decker, Tab. 15.3 gelten für eine Keilwelle folgende Formzahlen:</w:t>
+      </w:r>
+    </w:p>
+    <w:p>
+      <w:pPr>
+        <w:rPr>
+          <w:rFonts w:eastAsiaTheme="minorEastAsia"/>
+        </w:rPr>
+      </w:pPr>
+      <m:oMathPara>
+        <m:oMathParaPr>
+          <m:jc m:val="left"/>
+        </m:oMathParaPr>
+        <m:oMath>
+          <m:sSub>
+            <m:sSubPr>
+              <m:ctrlPr>
+                <w:rPr>
+                  <w:rFonts w:ascii="Cambria Math" w:eastAsiaTheme="minorEastAsia" w:hAnsi="Cambria Math"/>
+                  <w:i/>
+                </w:rPr>
+              </m:ctrlPr>
+            </m:sSubPr>
+            <m:e>
+              <m:r>
+                <w:rPr>
+                  <w:rFonts w:ascii="Cambria Math" w:eastAsiaTheme="minorEastAsia" w:hAnsi="Cambria Math"/>
+                </w:rPr>
+                <m:t>α</m:t>
+              </m:r>
+            </m:e>
+            <m:sub>
+              <m:r>
+                <w:rPr>
+                  <w:rFonts w:ascii="Cambria Math" w:eastAsiaTheme="minorEastAsia" w:hAnsi="Cambria Math"/>
+                </w:rPr>
+                <m:t>k,b</m:t>
+              </m:r>
+            </m:sub>
+          </m:sSub>
+          <m:r>
+            <w:rPr>
+              <w:rFonts w:ascii="Cambria Math" w:eastAsiaTheme="minorEastAsia" w:hAnsi="Cambria Math"/>
+            </w:rPr>
+            <m:t>=</m:t>
+          </m:r>
+          <m:r>
+            <w:rPr>
+              <w:rFonts w:ascii="Cambria Math" w:eastAsiaTheme="minorEastAsia" w:hAnsi="Cambria Math"/>
+            </w:rPr>
+            <m:t>4,2</m:t>
+          </m:r>
+        </m:oMath>
+      </m:oMathPara>
+      <w:bookmarkStart w:id="0" w:name="_GoBack"/>
+      <w:bookmarkEnd w:id="0"/>
+    </w:p>
+    <w:p>
+      <w:pPr>
+        <w:rPr>
+          <w:rFonts w:eastAsiaTheme="minorEastAsia"/>
+        </w:rPr>
+      </w:pPr>
+      <m:oMathPara>
+        <m:oMathParaPr>
+          <m:jc m:val="left"/>
+        </m:oMathParaPr>
+        <m:oMath>
+          <m:sSub>
+            <m:sSubPr>
+              <m:ctrlPr>
+                <w:rPr>
+                  <w:rFonts w:ascii="Cambria Math" w:eastAsiaTheme="minorEastAsia" w:hAnsi="Cambria Math"/>
+                  <w:i/>
+                </w:rPr>
+              </m:ctrlPr>
+            </m:sSubPr>
+            <m:e>
+              <m:r>
+                <w:rPr>
+                  <w:rFonts w:ascii="Cambria Math" w:eastAsiaTheme="minorEastAsia" w:hAnsi="Cambria Math"/>
+                </w:rPr>
+                <m:t>α</m:t>
+              </m:r>
+            </m:e>
+            <m:sub>
+              <m:r>
+                <w:rPr>
+                  <w:rFonts w:ascii="Cambria Math" w:eastAsiaTheme="minorEastAsia" w:hAnsi="Cambria Math"/>
+                </w:rPr>
+                <m:t>k,t</m:t>
+              </m:r>
+            </m:sub>
+          </m:sSub>
+          <m:r>
+            <w:rPr>
+              <w:rFonts w:ascii="Cambria Math" w:eastAsiaTheme="minorEastAsia" w:hAnsi="Cambria Math"/>
+            </w:rPr>
+            <m:t>=</m:t>
+          </m:r>
+          <m:r>
+            <w:rPr>
+              <w:rFonts w:ascii="Cambria Math" w:eastAsiaTheme="minorEastAsia" w:hAnsi="Cambria Math"/>
+            </w:rPr>
+            <m:t>3,6</m:t>
+          </m:r>
+        </m:oMath>
+      </m:oMathPara>
+    </w:p>
+    <w:p>
+      <w:pPr>
+        <w:rPr>
+          <w:rFonts w:eastAsiaTheme="minorEastAsia"/>
+        </w:rPr>
+      </w:pPr>
+      <w:r>
+        <w:rPr>
+          <w:rFonts w:eastAsiaTheme="minorEastAsia"/>
+        </w:rPr>
+        <w:t>Bezogenes Spannungsgefälle in Strängen mit Biegebeanspruchung (Decker Formel 15.12)</w:t>
+      </w:r>
+    </w:p>
+    <w:p>
+      <w:pPr>
+        <w:rPr>
+          <w:rFonts w:eastAsiaTheme="minorEastAsia"/>
+        </w:rPr>
+      </w:pPr>
+      <m:oMathPara>
+        <m:oMathParaPr>
+          <m:jc m:val="left"/>
+        </m:oMathParaPr>
+        <m:oMath>
+          <m:r>
+            <w:rPr>
+              <w:rFonts w:ascii="Cambria Math" w:eastAsiaTheme="minorEastAsia" w:hAnsi="Cambria Math"/>
+            </w:rPr>
+            <m:t>χ=</m:t>
+          </m:r>
+          <m:f>
+            <m:fPr>
+              <m:ctrlPr>
+                <w:rPr>
+                  <w:rFonts w:ascii="Cambria Math" w:eastAsiaTheme="minorEastAsia" w:hAnsi="Cambria Math"/>
+                  <w:i/>
+                </w:rPr>
+              </m:ctrlPr>
+            </m:fPr>
+            <m:num>
+              <m:r>
+                <w:rPr>
+                  <w:rFonts w:ascii="Cambria Math" w:eastAsiaTheme="minorEastAsia" w:hAnsi="Cambria Math"/>
+                </w:rPr>
+                <m:t>4</m:t>
+              </m:r>
+            </m:num>
+            <m:den>
+              <m:r>
+                <w:rPr>
+                  <w:rFonts w:ascii="Cambria Math" w:eastAsiaTheme="minorEastAsia" w:hAnsi="Cambria Math"/>
+                </w:rPr>
+                <m:t>D+d</m:t>
+              </m:r>
+            </m:den>
+          </m:f>
+          <m:r>
+            <w:rPr>
+              <w:rFonts w:ascii="Cambria Math" w:eastAsiaTheme="minorEastAsia" w:hAnsi="Cambria Math"/>
+            </w:rPr>
+            <m:t>+</m:t>
+          </m:r>
+          <m:f>
+            <m:fPr>
+              <m:ctrlPr>
+                <w:rPr>
+                  <w:rFonts w:ascii="Cambria Math" w:eastAsiaTheme="minorEastAsia" w:hAnsi="Cambria Math"/>
+                  <w:i/>
+                </w:rPr>
+              </m:ctrlPr>
+            </m:fPr>
+            <m:num>
+              <m:r>
+                <w:rPr>
+                  <w:rFonts w:ascii="Cambria Math" w:eastAsiaTheme="minorEastAsia" w:hAnsi="Cambria Math"/>
+                </w:rPr>
+                <m:t>2</m:t>
+              </m:r>
+            </m:num>
+            <m:den>
+              <m:r>
+                <w:rPr>
+                  <w:rFonts w:ascii="Cambria Math" w:eastAsiaTheme="minorEastAsia" w:hAnsi="Cambria Math"/>
+                </w:rPr>
+                <m:t>ϱ</m:t>
+              </m:r>
+            </m:den>
+          </m:f>
+        </m:oMath>
+      </m:oMathPara>
+    </w:p>
+    <w:p>
+      <w:pPr>
+        <w:rPr>
+          <w:rFonts w:eastAsiaTheme="minorEastAsia"/>
+        </w:rPr>
+      </w:pPr>
+      <m:oMathPara>
+        <m:oMathParaPr>
+          <m:jc m:val="left"/>
+        </m:oMathParaPr>
+        <m:oMath>
+          <m:r>
+            <w:rPr>
+              <w:rFonts w:ascii="Cambria Math" w:eastAsiaTheme="minorEastAsia" w:hAnsi="Cambria Math"/>
+            </w:rPr>
+            <m:t>=</m:t>
+          </m:r>
+          <m:f>
+            <m:fPr>
+              <m:ctrlPr>
+                <w:rPr>
+                  <w:rFonts w:ascii="Cambria Math" w:eastAsiaTheme="minorEastAsia" w:hAnsi="Cambria Math"/>
+                  <w:i/>
+                </w:rPr>
+              </m:ctrlPr>
+            </m:fPr>
+            <m:num>
+              <m:r>
+                <w:rPr>
+                  <w:rFonts w:ascii="Cambria Math" w:eastAsiaTheme="minorEastAsia" w:hAnsi="Cambria Math"/>
+                </w:rPr>
+                <m:t>4</m:t>
+              </m:r>
+            </m:num>
+            <m:den/>
+          </m:f>
+          <m:r>
+            <w:rPr>
+              <w:rFonts w:ascii="Cambria Math" w:eastAsiaTheme="minorEastAsia" w:hAnsi="Cambria Math"/>
+            </w:rPr>
+            <m:t>+</m:t>
+          </m:r>
+          <m:f>
+            <m:fPr>
+              <m:ctrlPr>
+                <w:rPr>
+                  <w:rFonts w:ascii="Cambria Math" w:eastAsiaTheme="minorEastAsia" w:hAnsi="Cambria Math"/>
+                  <w:i/>
+                </w:rPr>
+              </m:ctrlPr>
+            </m:fPr>
+            <m:num>
+              <m:r>
+                <w:rPr>
+                  <w:rFonts w:ascii="Cambria Math" w:eastAsiaTheme="minorEastAsia" w:hAnsi="Cambria Math"/>
+                </w:rPr>
+                <m:t>2</m:t>
+              </m:r>
+            </m:num>
+            <m:den/>
+          </m:f>
+        </m:oMath>
+      </m:oMathPara>
+    </w:p>
+    <w:p>
+      <w:pPr>
+        <w:rPr>
+          <w:rFonts w:eastAsiaTheme="minorEastAsia"/>
+        </w:rPr>
+      </w:pPr>
+      <m:oMathPara>
+        <m:oMathParaPr>
+          <m:jc m:val="left"/>
+        </m:oMathParaPr>
+        <m:oMath>
+          <m:r>
+            <w:rPr>
+              <w:rFonts w:ascii="Cambria Math" w:eastAsiaTheme="minorEastAsia" w:hAnsi="Cambria Math"/>
+            </w:rPr>
+            <m:t>χ=</m:t>
+          </m:r>
+        </m:oMath>
+      </m:oMathPara>
+    </w:p>
+    <w:p>
+      <w:pPr>
+        <w:rPr>
+          <w:rFonts w:eastAsiaTheme="minorEastAsia"/>
+        </w:rPr>
+      </w:pPr>
+      <w:r>
+        <w:rPr>
+          <w:rFonts w:eastAsiaTheme="minorEastAsia"/>
+        </w:rPr>
+        <w:t xml:space="preserve">Stützziffer </w:t>
+      </w:r>
+      <m:oMath>
+        <m:sSub>
+          <m:sSubPr>
+            <m:ctrlPr>
+              <w:rPr>
+                <w:rFonts w:ascii="Cambria Math" w:eastAsiaTheme="minorEastAsia" w:hAnsi="Cambria Math"/>
+                <w:i/>
+              </w:rPr>
+            </m:ctrlPr>
+          </m:sSubPr>
+          <m:e>
+            <m:r>
+              <w:rPr>
+                <w:rFonts w:ascii="Cambria Math" w:eastAsiaTheme="minorEastAsia" w:hAnsi="Cambria Math"/>
+              </w:rPr>
+              <m:t>η</m:t>
+            </m:r>
+          </m:e>
+          <m:sub>
+            <m:r>
+              <w:rPr>
+                <w:rFonts w:ascii="Cambria Math" w:eastAsiaTheme="minorEastAsia" w:hAnsi="Cambria Math"/>
+              </w:rPr>
+              <m:t>χ</m:t>
+            </m:r>
+          </m:sub>
+        </m:sSub>
+        <m:r>
+          <w:rPr>
+            <w:rFonts w:ascii="Cambria Math" w:eastAsiaTheme="minorEastAsia" w:hAnsi="Cambria Math"/>
+          </w:rPr>
+          <m:t xml:space="preserve"> </m:t>
+        </m:r>
+      </m:oMath>
+      <w:r>
+        <w:rPr>
+          <w:rFonts w:eastAsiaTheme="minorEastAsia"/>
+        </w:rPr>
+        <w:t xml:space="preserve">nach Siebel mit </w:t>
+      </w:r>
+      <m:oMath>
+        <m:r>
+          <m:rPr>
+            <m:sty m:val="p"/>
+          </m:rPr>
+          <w:rPr>
+            <w:rFonts w:ascii="Cambria Math" w:eastAsiaTheme="minorEastAsia" w:hAnsi="Cambria Math"/>
+          </w:rPr>
+          <m:t>R</m:t>
+        </m:r>
+        <m:r>
+          <m:rPr>
+            <m:sty m:val="p"/>
+          </m:rPr>
+          <w:rPr>
+            <w:rFonts w:ascii="Cambria Math" w:eastAsiaTheme="minorEastAsia" w:hAnsi="Cambria Math"/>
+            <w:vertAlign w:val="subscript"/>
+          </w:rPr>
+          <m:t>e</m:t>
+        </m:r>
+        <m:r>
+          <m:rPr>
+            <m:sty m:val="p"/>
+          </m:rPr>
+          <w:rPr>
+            <w:rFonts w:ascii="Cambria Math" w:eastAsiaTheme="minorEastAsia" w:hAnsi="Cambria Math"/>
+          </w:rPr>
+          <m:t>=650</m:t>
+        </m:r>
+        <m:f>
+          <m:fPr>
+            <m:ctrlPr>
+              <w:rPr>
+                <w:rFonts w:ascii="Cambria Math" w:eastAsiaTheme="minorEastAsia" w:hAnsi="Cambria Math"/>
+              </w:rPr>
+            </m:ctrlPr>
+          </m:fPr>
+          <m:num>
+            <m:r>
+              <m:rPr>
+                <m:sty m:val="p"/>
+              </m:rPr>
+              <w:rPr>
+                <w:rFonts w:ascii="Cambria Math" w:eastAsiaTheme="minorEastAsia" w:hAnsi="Cambria Math"/>
+              </w:rPr>
+              <m:t>N</m:t>
+            </m:r>
+          </m:num>
+          <m:den>
+            <m:sSup>
+              <m:sSupPr>
+                <m:ctrlPr>
+                  <w:rPr>
+                    <w:rFonts w:ascii="Cambria Math" w:eastAsiaTheme="minorEastAsia" w:hAnsi="Cambria Math"/>
+                  </w:rPr>
+                </m:ctrlPr>
+              </m:sSupPr>
+              <m:e>
+                <m:r>
+                  <m:rPr>
+                    <m:sty m:val="p"/>
+                  </m:rPr>
+                  <w:rPr>
+                    <w:rFonts w:ascii="Cambria Math" w:eastAsiaTheme="minorEastAsia" w:hAnsi="Cambria Math"/>
+                  </w:rPr>
+                  <m:t>mm</m:t>
+                </m:r>
+              </m:e>
+              <m:sup>
+                <m:r>
+                  <m:rPr>
+                    <m:sty m:val="p"/>
+                  </m:rPr>
+                  <w:rPr>
+                    <w:rFonts w:ascii="Cambria Math" w:eastAsiaTheme="minorEastAsia" w:hAnsi="Cambria Math"/>
+                  </w:rPr>
+                  <m:t>2</m:t>
+                </m:r>
+              </m:sup>
+            </m:sSup>
+          </m:den>
+        </m:f>
+        <m:r>
+          <m:rPr>
+            <m:sty m:val="p"/>
+          </m:rPr>
+          <w:rPr>
+            <w:rFonts w:ascii="Cambria Math" w:eastAsiaTheme="minorEastAsia" w:hAnsi="Cambria Math"/>
+          </w:rPr>
+          <m:t xml:space="preserve"> </m:t>
+        </m:r>
+      </m:oMath>
+      <w:r>
+        <w:rPr>
+          <w:rFonts w:eastAsiaTheme="minorEastAsia"/>
+        </w:rPr>
+        <w:t xml:space="preserve">(Decker Bild 15.12) </w:t>
+      </w:r>
+    </w:p>
+    <w:p>
+      <w:pPr>
+        <w:rPr>
+          <w:rFonts w:eastAsiaTheme="minorEastAsia"/>
           <w:i/>
         </w:rPr>
       </w:pPr>
+      <m:oMathPara>
+        <m:oMath>
+          <m:r>
+            <w:rPr>
+              <w:rFonts w:ascii="Cambria Math" w:eastAsiaTheme="minorEastAsia" w:hAnsi="Cambria Math"/>
+            </w:rPr>
+            <m:t xml:space="preserve">⇒ </m:t>
+          </m:r>
+          <m:sSub>
+            <m:sSubPr>
+              <m:ctrlPr>
+                <w:rPr>
+                  <w:rFonts w:ascii="Cambria Math" w:eastAsiaTheme="minorEastAsia" w:hAnsi="Cambria Math"/>
+                  <w:i/>
+                </w:rPr>
+              </m:ctrlPr>
+            </m:sSubPr>
+            <m:e>
+              <m:r>
+                <w:rPr>
+                  <w:rFonts w:ascii="Cambria Math" w:eastAsiaTheme="minorEastAsia" w:hAnsi="Cambria Math"/>
+                </w:rPr>
+                <m:t>η</m:t>
+              </m:r>
+            </m:e>
+            <m:sub>
+              <m:r>
+                <w:rPr>
+                  <w:rFonts w:ascii="Cambria Math" w:eastAsiaTheme="minorEastAsia" w:hAnsi="Cambria Math"/>
+                </w:rPr>
+                <m:t>χBiegung</m:t>
+              </m:r>
+            </m:sub>
+          </m:sSub>
+          <m:r>
+            <w:rPr>
+              <w:rFonts w:ascii="Cambria Math" w:eastAsiaTheme="minorEastAsia" w:hAnsi="Cambria Math"/>
+            </w:rPr>
+            <m:t>=</m:t>
+          </m:r>
+        </m:oMath>
+      </m:oMathPara>
+    </w:p>
+    <w:p>
+      <w:pPr>
+        <w:rPr>
+          <w:rFonts w:eastAsiaTheme="minorEastAsia"/>
+        </w:rPr>
+      </w:pPr>
+      <w:r>
+        <w:rPr>
+          <w:rFonts w:eastAsiaTheme="minorEastAsia"/>
+        </w:rPr>
+        <w:t>Bezogenes Spannungsgefälle in Strängen mit Torsionsbeanspruchung (Decker Formel 15.13)</w:t>
+      </w:r>
+    </w:p>
+    <w:p>
+      <w:pPr>
+        <w:rPr>
+          <w:rFonts w:eastAsiaTheme="minorEastAsia"/>
+        </w:rPr>
+      </w:pPr>
+      <m:oMathPara>
+        <m:oMathParaPr>
+          <m:jc m:val="left"/>
+        </m:oMathParaPr>
+        <m:oMath>
+          <m:r>
+            <w:rPr>
+              <w:rFonts w:ascii="Cambria Math" w:eastAsiaTheme="minorEastAsia" w:hAnsi="Cambria Math"/>
+            </w:rPr>
+            <m:t>χ=</m:t>
+          </m:r>
+          <m:f>
+            <m:fPr>
+              <m:ctrlPr>
+                <w:rPr>
+                  <w:rFonts w:ascii="Cambria Math" w:eastAsiaTheme="minorEastAsia" w:hAnsi="Cambria Math"/>
+                  <w:i/>
+                </w:rPr>
+              </m:ctrlPr>
+            </m:fPr>
+            <m:num>
+              <m:r>
+                <w:rPr>
+                  <w:rFonts w:ascii="Cambria Math" w:eastAsiaTheme="minorEastAsia" w:hAnsi="Cambria Math"/>
+                </w:rPr>
+                <m:t>4</m:t>
+              </m:r>
+            </m:num>
+            <m:den>
+              <m:r>
+                <w:rPr>
+                  <w:rFonts w:ascii="Cambria Math" w:eastAsiaTheme="minorEastAsia" w:hAnsi="Cambria Math"/>
+                </w:rPr>
+                <m:t>D+d</m:t>
+              </m:r>
+            </m:den>
+          </m:f>
+          <m:r>
+            <w:rPr>
+              <w:rFonts w:ascii="Cambria Math" w:eastAsiaTheme="minorEastAsia" w:hAnsi="Cambria Math"/>
+            </w:rPr>
+            <m:t>+</m:t>
+          </m:r>
+          <m:f>
+            <m:fPr>
+              <m:ctrlPr>
+                <w:rPr>
+                  <w:rFonts w:ascii="Cambria Math" w:eastAsiaTheme="minorEastAsia" w:hAnsi="Cambria Math"/>
+                  <w:i/>
+                </w:rPr>
+              </m:ctrlPr>
+            </m:fPr>
+            <m:num>
+              <m:r>
+                <w:rPr>
+                  <w:rFonts w:ascii="Cambria Math" w:eastAsiaTheme="minorEastAsia" w:hAnsi="Cambria Math"/>
+                </w:rPr>
+                <m:t>1</m:t>
+              </m:r>
+            </m:num>
+            <m:den>
+              <m:r>
+                <w:rPr>
+                  <w:rFonts w:ascii="Cambria Math" w:eastAsiaTheme="minorEastAsia" w:hAnsi="Cambria Math"/>
+                </w:rPr>
+                <m:t>ϱ</m:t>
+              </m:r>
+            </m:den>
+          </m:f>
+        </m:oMath>
+      </m:oMathPara>
+    </w:p>
+    <w:p>
+      <w:pPr>
+        <w:rPr>
+          <w:rFonts w:eastAsiaTheme="minorEastAsia"/>
+        </w:rPr>
+      </w:pPr>
+      <m:oMathPara>
+        <m:oMathParaPr>
+          <m:jc m:val="left"/>
+        </m:oMathParaPr>
+        <m:oMath>
+          <m:r>
+            <w:rPr>
+              <w:rFonts w:ascii="Cambria Math" w:eastAsiaTheme="minorEastAsia" w:hAnsi="Cambria Math"/>
+            </w:rPr>
+            <m:t>=</m:t>
+          </m:r>
+          <m:f>
+            <m:fPr>
+              <m:ctrlPr>
+                <w:rPr>
+                  <w:rFonts w:ascii="Cambria Math" w:eastAsiaTheme="minorEastAsia" w:hAnsi="Cambria Math"/>
+                  <w:i/>
+                </w:rPr>
+              </m:ctrlPr>
+            </m:fPr>
+            <m:num>
+              <m:r>
+                <w:rPr>
+                  <w:rFonts w:ascii="Cambria Math" w:eastAsiaTheme="minorEastAsia" w:hAnsi="Cambria Math"/>
+                </w:rPr>
+                <m:t>4</m:t>
+              </m:r>
+            </m:num>
+            <m:den/>
+          </m:f>
+          <m:r>
+            <w:rPr>
+              <w:rFonts w:ascii="Cambria Math" w:eastAsiaTheme="minorEastAsia" w:hAnsi="Cambria Math"/>
+            </w:rPr>
+            <m:t>+</m:t>
+          </m:r>
+          <m:f>
+            <m:fPr>
+              <m:ctrlPr>
+                <w:rPr>
+                  <w:rFonts w:ascii="Cambria Math" w:eastAsiaTheme="minorEastAsia" w:hAnsi="Cambria Math"/>
+                  <w:i/>
+                </w:rPr>
+              </m:ctrlPr>
+            </m:fPr>
+            <m:num>
+              <m:r>
+                <w:rPr>
+                  <w:rFonts w:ascii="Cambria Math" w:eastAsiaTheme="minorEastAsia" w:hAnsi="Cambria Math"/>
+                </w:rPr>
+                <m:t>1</m:t>
+              </m:r>
+            </m:num>
+            <m:den/>
+          </m:f>
+        </m:oMath>
+      </m:oMathPara>
+    </w:p>
+    <w:p>
+      <w:pPr>
+        <w:rPr>
+          <w:rFonts w:eastAsiaTheme="minorEastAsia"/>
+        </w:rPr>
+      </w:pPr>
+      <m:oMathPara>
+        <m:oMathParaPr>
+          <m:jc m:val="left"/>
+        </m:oMathParaPr>
+        <m:oMath>
+          <m:r>
+            <w:rPr>
+              <w:rFonts w:ascii="Cambria Math" w:eastAsiaTheme="minorEastAsia" w:hAnsi="Cambria Math"/>
+            </w:rPr>
+            <m:t>χ=</m:t>
+          </m:r>
+        </m:oMath>
+      </m:oMathPara>
+    </w:p>
+    <w:p>
+      <w:pPr>
+        <w:rPr>
+          <w:rFonts w:eastAsiaTheme="minorEastAsia"/>
+        </w:rPr>
+      </w:pPr>
+      <w:r>
+        <w:rPr>
+          <w:rFonts w:eastAsiaTheme="minorEastAsia"/>
+        </w:rPr>
+        <w:t xml:space="preserve">Stützziffer </w:t>
+      </w:r>
+      <m:oMath>
+        <m:sSub>
+          <m:sSubPr>
+            <m:ctrlPr>
+              <w:rPr>
+                <w:rFonts w:ascii="Cambria Math" w:eastAsiaTheme="minorEastAsia" w:hAnsi="Cambria Math"/>
+                <w:i/>
+              </w:rPr>
+            </m:ctrlPr>
+          </m:sSubPr>
+          <m:e>
+            <m:r>
+              <w:rPr>
+                <w:rFonts w:ascii="Cambria Math" w:eastAsiaTheme="minorEastAsia" w:hAnsi="Cambria Math"/>
+              </w:rPr>
+              <m:t>η</m:t>
+            </m:r>
+          </m:e>
+          <m:sub>
+            <m:r>
+              <w:rPr>
+                <w:rFonts w:ascii="Cambria Math" w:eastAsiaTheme="minorEastAsia" w:hAnsi="Cambria Math"/>
+              </w:rPr>
+              <m:t>χ</m:t>
+            </m:r>
+          </m:sub>
+        </m:sSub>
+        <m:r>
+          <w:rPr>
+            <w:rFonts w:ascii="Cambria Math" w:eastAsiaTheme="minorEastAsia" w:hAnsi="Cambria Math"/>
+          </w:rPr>
+          <m:t xml:space="preserve"> </m:t>
+        </m:r>
+      </m:oMath>
+      <w:r>
+        <w:rPr>
+          <w:rFonts w:eastAsiaTheme="minorEastAsia"/>
+        </w:rPr>
+        <w:t xml:space="preserve">nach Siebel mit </w:t>
+      </w:r>
+      <m:oMath>
+        <m:r>
+          <m:rPr>
+            <m:sty m:val="p"/>
+          </m:rPr>
+          <w:rPr>
+            <w:rFonts w:ascii="Cambria Math" w:eastAsiaTheme="minorEastAsia" w:hAnsi="Cambria Math"/>
+          </w:rPr>
+          <m:t>R</m:t>
+        </m:r>
+        <m:r>
+          <m:rPr>
+            <m:sty m:val="p"/>
+          </m:rPr>
+          <w:rPr>
+            <w:rFonts w:ascii="Cambria Math" w:eastAsiaTheme="minorEastAsia" w:hAnsi="Cambria Math"/>
+            <w:vertAlign w:val="subscript"/>
+          </w:rPr>
+          <m:t>e</m:t>
+        </m:r>
+        <m:r>
+          <m:rPr>
+            <m:sty m:val="p"/>
+          </m:rPr>
+          <w:rPr>
+            <w:rFonts w:ascii="Cambria Math" w:eastAsiaTheme="minorEastAsia" w:hAnsi="Cambria Math"/>
+          </w:rPr>
+          <m:t>=650</m:t>
+        </m:r>
+        <m:f>
+          <m:fPr>
+            <m:ctrlPr>
+              <w:rPr>
+                <w:rFonts w:ascii="Cambria Math" w:eastAsiaTheme="minorEastAsia" w:hAnsi="Cambria Math"/>
+              </w:rPr>
+            </m:ctrlPr>
+          </m:fPr>
+          <m:num>
+            <m:r>
+              <m:rPr>
+                <m:sty m:val="p"/>
+              </m:rPr>
+              <w:rPr>
+                <w:rFonts w:ascii="Cambria Math" w:eastAsiaTheme="minorEastAsia" w:hAnsi="Cambria Math"/>
+              </w:rPr>
+              <m:t>N</m:t>
+            </m:r>
+          </m:num>
+          <m:den>
+            <m:sSup>
+              <m:sSupPr>
+                <m:ctrlPr>
+                  <w:rPr>
+                    <w:rFonts w:ascii="Cambria Math" w:eastAsiaTheme="minorEastAsia" w:hAnsi="Cambria Math"/>
+                  </w:rPr>
+                </m:ctrlPr>
+              </m:sSupPr>
+              <m:e>
+                <m:r>
+                  <m:rPr>
+                    <m:sty m:val="p"/>
+                  </m:rPr>
+                  <w:rPr>
+                    <w:rFonts w:ascii="Cambria Math" w:eastAsiaTheme="minorEastAsia" w:hAnsi="Cambria Math"/>
+                  </w:rPr>
+                  <m:t>mm</m:t>
+                </m:r>
+              </m:e>
+              <m:sup>
+                <m:r>
+                  <m:rPr>
+                    <m:sty m:val="p"/>
+                  </m:rPr>
+                  <w:rPr>
+                    <w:rFonts w:ascii="Cambria Math" w:eastAsiaTheme="minorEastAsia" w:hAnsi="Cambria Math"/>
+                  </w:rPr>
+                  <m:t>2</m:t>
+                </m:r>
+              </m:sup>
+            </m:sSup>
+          </m:den>
+        </m:f>
+      </m:oMath>
+      <w:r>
+        <w:rPr>
+          <w:rFonts w:eastAsiaTheme="minorEastAsia"/>
+        </w:rPr>
+        <w:t xml:space="preserve"> (Decker Bild 15.12) </w:t>
+      </w:r>
     </w:p>
     <w:p>
       <w:pPr>
         <w:rPr>
           <w:rFonts w:eastAsiaTheme="minorEastAsia"/>
           <w:i/>
+        </w:rPr>
+      </w:pPr>
+      <m:oMathPara>
+        <m:oMathParaPr>
+          <m:jc m:val="left"/>
+        </m:oMathParaPr>
+        <m:oMath>
+          <m:r>
+            <w:rPr>
+              <w:rFonts w:ascii="Cambria Math" w:eastAsiaTheme="minorEastAsia" w:hAnsi="Cambria Math"/>
+            </w:rPr>
+            <m:t xml:space="preserve">⇒ </m:t>
+          </m:r>
+          <m:sSub>
+            <m:sSubPr>
+              <m:ctrlPr>
+                <w:rPr>
+                  <w:rFonts w:ascii="Cambria Math" w:eastAsiaTheme="minorEastAsia" w:hAnsi="Cambria Math"/>
+                  <w:i/>
+                </w:rPr>
+              </m:ctrlPr>
+            </m:sSubPr>
+            <m:e>
+              <m:r>
+                <w:rPr>
+                  <w:rFonts w:ascii="Cambria Math" w:eastAsiaTheme="minorEastAsia" w:hAnsi="Cambria Math"/>
+                </w:rPr>
+                <m:t>η</m:t>
+              </m:r>
+            </m:e>
+            <m:sub>
+              <m:r>
+                <w:rPr>
+                  <w:rFonts w:ascii="Cambria Math" w:eastAsiaTheme="minorEastAsia" w:hAnsi="Cambria Math"/>
+                </w:rPr>
+                <m:t>χTorsion</m:t>
+              </m:r>
+            </m:sub>
+          </m:sSub>
+          <m:r>
+            <w:rPr>
+              <w:rFonts w:ascii="Cambria Math" w:eastAsiaTheme="minorEastAsia" w:hAnsi="Cambria Math"/>
+            </w:rPr>
+            <m:t>=</m:t>
+          </m:r>
+        </m:oMath>
+      </m:oMathPara>
+    </w:p>
+    <w:p>
+      <w:pPr>
+        <w:rPr>
+          <w:rFonts w:eastAsiaTheme="minorEastAsia"/>
+        </w:rPr>
+      </w:pPr>
+      <w:r>
+        <w:rPr>
+          <w:rFonts w:eastAsiaTheme="minorEastAsia"/>
+        </w:rPr>
+        <w:t xml:space="preserve">Kerbwirkungszahl </w:t>
+      </w:r>
+      <w:r>
+        <w:rPr>
+          <w:rFonts w:ascii="Arial" w:eastAsiaTheme="minorEastAsia" w:hAnsi="Arial" w:cs="Arial"/>
+        </w:rPr>
+        <w:t>β</w:t>
+      </w:r>
+      <w:proofErr w:type="spellStart"/>
+      <w:r>
+        <w:rPr>
+          <w:rFonts w:eastAsiaTheme="minorEastAsia"/>
+          <w:vertAlign w:val="subscript"/>
+        </w:rPr>
+        <w:t>k,b</w:t>
+      </w:r>
+      <w:proofErr w:type="spellEnd"/>
+      <w:r>
+        <w:rPr>
+          <w:rFonts w:eastAsiaTheme="minorEastAsia"/>
+        </w:rPr>
+        <w:t xml:space="preserve"> nach Decker Formel 15.14</w:t>
+      </w:r>
+    </w:p>
+    <w:p>
+      <w:pPr>
+        <w:rPr>
+          <w:rFonts w:eastAsiaTheme="minorEastAsia"/>
+        </w:rPr>
+      </w:pPr>
+      <m:oMathPara>
+        <m:oMathParaPr>
+          <m:jc m:val="left"/>
+        </m:oMathParaPr>
+        <m:oMath>
+          <m:sSub>
+            <m:sSubPr>
+              <m:ctrlPr>
+                <w:rPr>
+                  <w:rFonts w:ascii="Cambria Math" w:eastAsiaTheme="minorEastAsia" w:hAnsi="Cambria Math"/>
+                  <w:i/>
+                </w:rPr>
+              </m:ctrlPr>
+            </m:sSubPr>
+            <m:e>
+              <m:r>
+                <w:rPr>
+                  <w:rFonts w:ascii="Cambria Math" w:eastAsiaTheme="minorEastAsia" w:hAnsi="Cambria Math"/>
+                </w:rPr>
+                <m:t>β</m:t>
+              </m:r>
+            </m:e>
+            <m:sub>
+              <m:r>
+                <w:rPr>
+                  <w:rFonts w:ascii="Cambria Math" w:eastAsiaTheme="minorEastAsia" w:hAnsi="Cambria Math"/>
+                </w:rPr>
+                <m:t>k,b</m:t>
+              </m:r>
+            </m:sub>
+          </m:sSub>
+          <m:r>
+            <w:rPr>
+              <w:rFonts w:ascii="Cambria Math" w:eastAsiaTheme="minorEastAsia" w:hAnsi="Cambria Math"/>
+            </w:rPr>
+            <m:t>=</m:t>
+          </m:r>
+          <m:f>
+            <m:fPr>
+              <m:ctrlPr>
+                <w:rPr>
+                  <w:rFonts w:ascii="Cambria Math" w:eastAsiaTheme="minorEastAsia" w:hAnsi="Cambria Math"/>
+                  <w:i/>
+                </w:rPr>
+              </m:ctrlPr>
+            </m:fPr>
+            <m:num>
+              <m:sSub>
+                <m:sSubPr>
+                  <m:ctrlPr>
+                    <w:rPr>
+                      <w:rFonts w:ascii="Cambria Math" w:eastAsiaTheme="minorEastAsia" w:hAnsi="Cambria Math"/>
+                      <w:i/>
+                    </w:rPr>
+                  </m:ctrlPr>
+                </m:sSubPr>
+                <m:e>
+                  <m:r>
+                    <w:rPr>
+                      <w:rFonts w:ascii="Cambria Math" w:eastAsiaTheme="minorEastAsia" w:hAnsi="Cambria Math"/>
+                    </w:rPr>
+                    <m:t>α</m:t>
+                  </m:r>
+                </m:e>
+                <m:sub>
+                  <m:r>
+                    <w:rPr>
+                      <w:rFonts w:ascii="Cambria Math" w:eastAsiaTheme="minorEastAsia" w:hAnsi="Cambria Math"/>
+                    </w:rPr>
+                    <m:t>k,b</m:t>
+                  </m:r>
+                </m:sub>
+              </m:sSub>
+            </m:num>
+            <m:den>
+              <m:sSub>
+                <m:sSubPr>
+                  <m:ctrlPr>
+                    <w:rPr>
+                      <w:rFonts w:ascii="Cambria Math" w:eastAsiaTheme="minorEastAsia" w:hAnsi="Cambria Math"/>
+                      <w:i/>
+                    </w:rPr>
+                  </m:ctrlPr>
+                </m:sSubPr>
+                <m:e>
+                  <m:r>
+                    <w:rPr>
+                      <w:rFonts w:ascii="Cambria Math" w:eastAsiaTheme="minorEastAsia" w:hAnsi="Cambria Math"/>
+                    </w:rPr>
+                    <m:t>η</m:t>
+                  </m:r>
+                </m:e>
+                <m:sub>
+                  <m:r>
+                    <w:rPr>
+                      <w:rFonts w:ascii="Cambria Math" w:eastAsiaTheme="minorEastAsia" w:hAnsi="Cambria Math"/>
+                    </w:rPr>
+                    <m:t>χBiegung</m:t>
+                  </m:r>
+                </m:sub>
+              </m:sSub>
+            </m:den>
+          </m:f>
+          <m:r>
+            <w:rPr>
+              <w:rFonts w:ascii="Cambria Math" w:eastAsiaTheme="minorEastAsia" w:hAnsi="Cambria Math"/>
+            </w:rPr>
+            <m:t>=</m:t>
+          </m:r>
+          <m:f>
+            <m:fPr>
+              <m:ctrlPr>
+                <w:rPr>
+                  <w:rFonts w:ascii="Cambria Math" w:eastAsiaTheme="minorEastAsia" w:hAnsi="Cambria Math"/>
+                  <w:i/>
+                </w:rPr>
+              </m:ctrlPr>
+            </m:fPr>
+            <m:num/>
+            <m:den/>
+          </m:f>
+        </m:oMath>
+      </m:oMathPara>
+    </w:p>
+    <w:p>
+      <w:pPr>
+        <w:rPr>
+          <w:rFonts w:eastAsiaTheme="minorEastAsia"/>
+          <w:i/>
+        </w:rPr>
+      </w:pPr>
+      <m:oMathPara>
+        <m:oMathParaPr>
+          <m:jc m:val="left"/>
+        </m:oMathParaPr>
+        <m:oMath>
+          <m:sSub>
+            <m:sSubPr>
+              <m:ctrlPr>
+                <w:rPr>
+                  <w:rFonts w:ascii="Cambria Math" w:eastAsiaTheme="minorEastAsia" w:hAnsi="Cambria Math"/>
+                  <w:i/>
+                  <w:highlight w:val="yellow"/>
+                </w:rPr>
+              </m:ctrlPr>
+            </m:sSubPr>
+            <m:e>
+              <m:r>
+                <w:rPr>
+                  <w:rFonts w:ascii="Cambria Math" w:eastAsiaTheme="minorEastAsia" w:hAnsi="Cambria Math"/>
+                  <w:highlight w:val="yellow"/>
+                </w:rPr>
+                <m:t>β</m:t>
+              </m:r>
+            </m:e>
+            <m:sub>
+              <m:r>
+                <w:rPr>
+                  <w:rFonts w:ascii="Cambria Math" w:eastAsiaTheme="minorEastAsia" w:hAnsi="Cambria Math"/>
+                  <w:highlight w:val="yellow"/>
+                </w:rPr>
+                <m:t>k,b</m:t>
+              </m:r>
+            </m:sub>
+          </m:sSub>
+          <m:r>
+            <w:rPr>
+              <w:rFonts w:ascii="Cambria Math" w:eastAsiaTheme="minorEastAsia" w:hAnsi="Cambria Math"/>
+              <w:highlight w:val="yellow"/>
+            </w:rPr>
+            <m:t>=</m:t>
+          </m:r>
+        </m:oMath>
+      </m:oMathPara>
+    </w:p>
+    <w:p>
+      <w:pPr>
+        <w:rPr>
+          <w:rFonts w:eastAsiaTheme="minorEastAsia"/>
+        </w:rPr>
+      </w:pPr>
+      <w:r>
+        <w:rPr>
+          <w:rFonts w:eastAsiaTheme="minorEastAsia"/>
+        </w:rPr>
+        <w:lastRenderedPageBreak/>
+        <w:t xml:space="preserve">Kerbwirkungszahl </w:t>
+      </w:r>
+      <w:r>
+        <w:rPr>
+          <w:rFonts w:ascii="Arial" w:eastAsiaTheme="minorEastAsia" w:hAnsi="Arial" w:cs="Arial"/>
+        </w:rPr>
+        <w:t>β</w:t>
+      </w:r>
+      <w:proofErr w:type="spellStart"/>
+      <w:r>
+        <w:rPr>
+          <w:rFonts w:eastAsiaTheme="minorEastAsia"/>
+          <w:vertAlign w:val="subscript"/>
+        </w:rPr>
+        <w:t>k</w:t>
+      </w:r>
+      <w:r>
+        <w:rPr>
+          <w:rFonts w:eastAsiaTheme="minorEastAsia"/>
+          <w:vertAlign w:val="subscript"/>
+        </w:rPr>
+        <w:t>,t</w:t>
+      </w:r>
+      <w:proofErr w:type="spellEnd"/>
+      <w:r>
+        <w:rPr>
+          <w:rFonts w:eastAsiaTheme="minorEastAsia"/>
+        </w:rPr>
+        <w:t xml:space="preserve"> nach Decker Formel 15.14</w:t>
+      </w:r>
+    </w:p>
+    <w:p>
+      <w:pPr>
+        <w:rPr>
+          <w:rFonts w:eastAsiaTheme="minorEastAsia"/>
+        </w:rPr>
+      </w:pPr>
+      <m:oMathPara>
+        <m:oMathParaPr>
+          <m:jc m:val="left"/>
+        </m:oMathParaPr>
+        <m:oMath>
+          <m:sSub>
+            <m:sSubPr>
+              <m:ctrlPr>
+                <w:rPr>
+                  <w:rFonts w:ascii="Cambria Math" w:eastAsiaTheme="minorEastAsia" w:hAnsi="Cambria Math"/>
+                  <w:i/>
+                </w:rPr>
+              </m:ctrlPr>
+            </m:sSubPr>
+            <m:e>
+              <m:r>
+                <w:rPr>
+                  <w:rFonts w:ascii="Cambria Math" w:eastAsiaTheme="minorEastAsia" w:hAnsi="Cambria Math"/>
+                </w:rPr>
+                <m:t>β</m:t>
+              </m:r>
+            </m:e>
+            <m:sub>
+              <m:r>
+                <w:rPr>
+                  <w:rFonts w:ascii="Cambria Math" w:eastAsiaTheme="minorEastAsia" w:hAnsi="Cambria Math"/>
+                </w:rPr>
+                <m:t>k,t</m:t>
+              </m:r>
+            </m:sub>
+          </m:sSub>
+          <m:r>
+            <w:rPr>
+              <w:rFonts w:ascii="Cambria Math" w:eastAsiaTheme="minorEastAsia" w:hAnsi="Cambria Math"/>
+            </w:rPr>
+            <m:t>=</m:t>
+          </m:r>
+          <m:f>
+            <m:fPr>
+              <m:ctrlPr>
+                <w:rPr>
+                  <w:rFonts w:ascii="Cambria Math" w:eastAsiaTheme="minorEastAsia" w:hAnsi="Cambria Math"/>
+                  <w:i/>
+                </w:rPr>
+              </m:ctrlPr>
+            </m:fPr>
+            <m:num>
+              <m:sSub>
+                <m:sSubPr>
+                  <m:ctrlPr>
+                    <w:rPr>
+                      <w:rFonts w:ascii="Cambria Math" w:eastAsiaTheme="minorEastAsia" w:hAnsi="Cambria Math"/>
+                      <w:i/>
+                    </w:rPr>
+                  </m:ctrlPr>
+                </m:sSubPr>
+                <m:e>
+                  <m:r>
+                    <w:rPr>
+                      <w:rFonts w:ascii="Cambria Math" w:eastAsiaTheme="minorEastAsia" w:hAnsi="Cambria Math"/>
+                    </w:rPr>
+                    <m:t>α</m:t>
+                  </m:r>
+                </m:e>
+                <m:sub>
+                  <m:r>
+                    <w:rPr>
+                      <w:rFonts w:ascii="Cambria Math" w:eastAsiaTheme="minorEastAsia" w:hAnsi="Cambria Math"/>
+                    </w:rPr>
+                    <m:t>k,t</m:t>
+                  </m:r>
+                </m:sub>
+              </m:sSub>
+            </m:num>
+            <m:den>
+              <m:sSub>
+                <m:sSubPr>
+                  <m:ctrlPr>
+                    <w:rPr>
+                      <w:rFonts w:ascii="Cambria Math" w:eastAsiaTheme="minorEastAsia" w:hAnsi="Cambria Math"/>
+                      <w:i/>
+                    </w:rPr>
+                  </m:ctrlPr>
+                </m:sSubPr>
+                <m:e>
+                  <m:r>
+                    <w:rPr>
+                      <w:rFonts w:ascii="Cambria Math" w:eastAsiaTheme="minorEastAsia" w:hAnsi="Cambria Math"/>
+                    </w:rPr>
+                    <m:t>η</m:t>
+                  </m:r>
+                </m:e>
+                <m:sub>
+                  <m:r>
+                    <w:rPr>
+                      <w:rFonts w:ascii="Cambria Math" w:eastAsiaTheme="minorEastAsia" w:hAnsi="Cambria Math"/>
+                    </w:rPr>
+                    <m:t>χTorsion</m:t>
+                  </m:r>
+                </m:sub>
+              </m:sSub>
+            </m:den>
+          </m:f>
+          <m:r>
+            <w:rPr>
+              <w:rFonts w:ascii="Cambria Math" w:eastAsiaTheme="minorEastAsia" w:hAnsi="Cambria Math"/>
+            </w:rPr>
+            <m:t>=</m:t>
+          </m:r>
+          <m:f>
+            <m:fPr>
+              <m:ctrlPr>
+                <w:rPr>
+                  <w:rFonts w:ascii="Cambria Math" w:eastAsiaTheme="minorEastAsia" w:hAnsi="Cambria Math"/>
+                  <w:i/>
+                </w:rPr>
+              </m:ctrlPr>
+            </m:fPr>
+            <m:num/>
+            <m:den/>
+          </m:f>
+        </m:oMath>
+      </m:oMathPara>
+    </w:p>
+    <w:p>
+      <w:pPr>
+        <w:rPr>
+          <w:rFonts w:eastAsiaTheme="minorEastAsia"/>
+          <w:i/>
+        </w:rPr>
+      </w:pPr>
+      <m:oMathPara>
+        <m:oMathParaPr>
+          <m:jc m:val="left"/>
+        </m:oMathParaPr>
+        <m:oMath>
+          <m:sSub>
+            <m:sSubPr>
+              <m:ctrlPr>
+                <w:rPr>
+                  <w:rFonts w:ascii="Cambria Math" w:eastAsiaTheme="minorEastAsia" w:hAnsi="Cambria Math"/>
+                  <w:i/>
+                  <w:highlight w:val="yellow"/>
+                </w:rPr>
+              </m:ctrlPr>
+            </m:sSubPr>
+            <m:e>
+              <m:r>
+                <w:rPr>
+                  <w:rFonts w:ascii="Cambria Math" w:eastAsiaTheme="minorEastAsia" w:hAnsi="Cambria Math"/>
+                  <w:highlight w:val="yellow"/>
+                </w:rPr>
+                <m:t>β</m:t>
+              </m:r>
+            </m:e>
+            <m:sub>
+              <m:r>
+                <w:rPr>
+                  <w:rFonts w:ascii="Cambria Math" w:eastAsiaTheme="minorEastAsia" w:hAnsi="Cambria Math"/>
+                  <w:highlight w:val="yellow"/>
+                </w:rPr>
+                <m:t>k,t</m:t>
+              </m:r>
+            </m:sub>
+          </m:sSub>
+          <m:r>
+            <w:rPr>
+              <w:rFonts w:ascii="Cambria Math" w:eastAsiaTheme="minorEastAsia" w:hAnsi="Cambria Math"/>
+              <w:highlight w:val="yellow"/>
+            </w:rPr>
+            <m:t>=</m:t>
+          </m:r>
+        </m:oMath>
+      </m:oMathPara>
+    </w:p>
+    <w:p>
+      <w:pPr>
+        <w:rPr>
+          <w:rFonts w:eastAsiaTheme="minorEastAsia"/>
+          <w:b/>
+        </w:rPr>
+      </w:pPr>
+      <w:r>
+        <w:rPr>
+          <w:rFonts w:eastAsiaTheme="minorEastAsia"/>
+          <w:b/>
+        </w:rPr>
+        <w:t>Kerbstelle 8 (Keilwelle-Gewinde)</w:t>
+      </w:r>
+    </w:p>
+    <w:p>
+      <w:pPr>
+        <w:rPr>
+          <w:rFonts w:eastAsiaTheme="minorEastAsia"/>
         </w:rPr>
       </w:pPr>
     </w:p>

</xml_diff>